<commit_message>
Added the diagram of the MultiProcess
</commit_message>
<xml_diff>
--- a/MultiThread_TCU_t2.docx
+++ b/MultiThread_TCU_t2.docx
@@ -12,7 +12,6 @@
           <w:szCs w:val="22"/>
         </w:rPr>
       </w:pPr>
-      <w:proofErr w:type="spellStart"/>
       <w:r>
         <w:rPr>
           <w:rFonts w:ascii="Arial" w:hAnsi="Arial" w:cs="Arial"/>
@@ -21,9 +20,25 @@
           <w:sz w:val="22"/>
           <w:szCs w:val="22"/>
         </w:rPr>
-        <w:t>iagram</w:t>
-      </w:r>
-      <w:proofErr w:type="spellEnd"/>
+        <w:t>iagram: How Multiprocessing Would Work</w:t>
+      </w:r>
+    </w:p>
+    <w:p>
+      <w:pPr>
+        <w:rPr>
+          <w:rFonts w:ascii="Arial" w:hAnsi="Arial" w:cs="Arial"/>
+          <w:sz w:val="22"/>
+          <w:szCs w:val="22"/>
+        </w:rPr>
+      </w:pPr>
+      <w:r>
+        <w:rPr>
+          <w:rFonts w:ascii="Arial" w:hAnsi="Arial" w:cs="Arial"/>
+          <w:sz w:val="22"/>
+          <w:szCs w:val="22"/>
+        </w:rPr>
+        <w:t xml:space="preserve">When using </w:t>
+      </w:r>
       <w:r>
         <w:rPr>
           <w:rFonts w:ascii="Arial" w:hAnsi="Arial" w:cs="Arial"/>
@@ -32,24 +47,15 @@
           <w:sz w:val="22"/>
           <w:szCs w:val="22"/>
         </w:rPr>
-        <w:t>: How Multiprocessing Would Work</w:t>
-      </w:r>
-    </w:p>
-    <w:p>
-      <w:pPr>
-        <w:rPr>
-          <w:rFonts w:ascii="Arial" w:hAnsi="Arial" w:cs="Arial"/>
-          <w:sz w:val="22"/>
-          <w:szCs w:val="22"/>
-        </w:rPr>
-      </w:pPr>
-      <w:r>
-        <w:rPr>
-          <w:rFonts w:ascii="Arial" w:hAnsi="Arial" w:cs="Arial"/>
-          <w:sz w:val="22"/>
-          <w:szCs w:val="22"/>
-        </w:rPr>
-        <w:t xml:space="preserve">When using </w:t>
+        <w:t>multiprocessing</w:t>
+      </w:r>
+      <w:r>
+        <w:rPr>
+          <w:rFonts w:ascii="Arial" w:hAnsi="Arial" w:cs="Arial"/>
+          <w:sz w:val="22"/>
+          <w:szCs w:val="22"/>
+        </w:rPr>
+        <w:t xml:space="preserve">, each process </w:t>
       </w:r>
       <w:r>
         <w:rPr>
@@ -59,15 +65,15 @@
           <w:sz w:val="22"/>
           <w:szCs w:val="22"/>
         </w:rPr>
-        <w:t>multiprocessing</w:t>
-      </w:r>
-      <w:r>
-        <w:rPr>
-          <w:rFonts w:ascii="Arial" w:hAnsi="Arial" w:cs="Arial"/>
-          <w:sz w:val="22"/>
-          <w:szCs w:val="22"/>
-        </w:rPr>
-        <w:t xml:space="preserve">, each process </w:t>
+        <w:t>has its own memory.</w:t>
+      </w:r>
+      <w:r>
+        <w:rPr>
+          <w:rFonts w:ascii="Arial" w:hAnsi="Arial" w:cs="Arial"/>
+          <w:sz w:val="22"/>
+          <w:szCs w:val="22"/>
+        </w:rPr>
+        <w:t xml:space="preserve"> So you need </w:t>
       </w:r>
       <w:r>
         <w:rPr>
@@ -77,24 +83,6 @@
           <w:sz w:val="22"/>
           <w:szCs w:val="22"/>
         </w:rPr>
-        <w:t>has its own memory.</w:t>
-      </w:r>
-      <w:r>
-        <w:rPr>
-          <w:rFonts w:ascii="Arial" w:hAnsi="Arial" w:cs="Arial"/>
-          <w:sz w:val="22"/>
-          <w:szCs w:val="22"/>
-        </w:rPr>
-        <w:t xml:space="preserve"> So you need </w:t>
-      </w:r>
-      <w:r>
-        <w:rPr>
-          <w:rFonts w:ascii="Arial" w:hAnsi="Arial" w:cs="Arial"/>
-          <w:b/>
-          <w:bCs/>
-          <w:sz w:val="22"/>
-          <w:szCs w:val="22"/>
-        </w:rPr>
         <w:t>special channels</w:t>
       </w:r>
       <w:r>
@@ -126,6 +114,7 @@
       <w:r>
         <w:rPr>
           <w:rFonts w:ascii="Arial" w:hAnsi="Arial" w:cs="Arial"/>
+          <w:noProof/>
           <w:sz w:val="22"/>
           <w:szCs w:val="22"/>
         </w:rPr>
@@ -457,25 +446,7 @@
                 <w:sz w:val="22"/>
                 <w:szCs w:val="22"/>
               </w:rPr>
-              <w:t xml:space="preserve"> You need </w:t>
-            </w:r>
-            <w:proofErr w:type="spellStart"/>
-            <w:r>
-              <w:rPr>
-                <w:rFonts w:ascii="Arial" w:hAnsi="Arial" w:cs="Arial"/>
-                <w:sz w:val="22"/>
-                <w:szCs w:val="22"/>
-              </w:rPr>
-              <w:t>Manager.dict</w:t>
-            </w:r>
-            <w:proofErr w:type="spellEnd"/>
-            <w:r>
-              <w:rPr>
-                <w:rFonts w:ascii="Arial" w:hAnsi="Arial" w:cs="Arial"/>
-                <w:sz w:val="22"/>
-                <w:szCs w:val="22"/>
-              </w:rPr>
-              <w:t>(), Queue().</w:t>
+              <w:t xml:space="preserve"> You need Manager.dict(), Queue().</w:t>
             </w:r>
           </w:p>
         </w:tc>
@@ -848,29 +819,7 @@
           <w:sz w:val="22"/>
           <w:szCs w:val="22"/>
         </w:rPr>
-        <w:t xml:space="preserve">don't need </w:t>
-      </w:r>
-      <w:proofErr w:type="spellStart"/>
-      <w:r>
-        <w:rPr>
-          <w:rFonts w:ascii="Arial" w:hAnsi="Arial" w:cs="Arial"/>
-          <w:b/>
-          <w:bCs/>
-          <w:sz w:val="22"/>
-          <w:szCs w:val="22"/>
-        </w:rPr>
-        <w:t>Manager.dict</w:t>
-      </w:r>
-      <w:proofErr w:type="spellEnd"/>
-      <w:r>
-        <w:rPr>
-          <w:rFonts w:ascii="Arial" w:hAnsi="Arial" w:cs="Arial"/>
-          <w:b/>
-          <w:bCs/>
-          <w:sz w:val="22"/>
-          <w:szCs w:val="22"/>
-        </w:rPr>
-        <w:t>() unless you move to multiprocessing.</w:t>
+        <w:t>don't need Manager.dict() unless you move to multiprocessing.</w:t>
       </w:r>
     </w:p>
     <w:p>
@@ -958,43 +907,7 @@
           <w:szCs w:val="22"/>
         </w:rPr>
         <w:br/>
-        <w:t xml:space="preserve">We'll use </w:t>
-      </w:r>
-      <w:proofErr w:type="spellStart"/>
-      <w:r>
-        <w:rPr>
-          <w:rFonts w:ascii="Arial" w:hAnsi="Arial" w:cs="Arial"/>
-          <w:sz w:val="22"/>
-          <w:szCs w:val="22"/>
-        </w:rPr>
-        <w:t>multiprocessing.Process</w:t>
-      </w:r>
-      <w:proofErr w:type="spellEnd"/>
-      <w:r>
-        <w:rPr>
-          <w:rFonts w:ascii="Arial" w:hAnsi="Arial" w:cs="Arial"/>
-          <w:sz w:val="22"/>
-          <w:szCs w:val="22"/>
-        </w:rPr>
-        <w:t xml:space="preserve"> instead of </w:t>
-      </w:r>
-      <w:proofErr w:type="spellStart"/>
-      <w:r>
-        <w:rPr>
-          <w:rFonts w:ascii="Arial" w:hAnsi="Arial" w:cs="Arial"/>
-          <w:sz w:val="22"/>
-          <w:szCs w:val="22"/>
-        </w:rPr>
-        <w:t>threading.Thread</w:t>
-      </w:r>
-      <w:proofErr w:type="spellEnd"/>
-      <w:r>
-        <w:rPr>
-          <w:rFonts w:ascii="Arial" w:hAnsi="Arial" w:cs="Arial"/>
-          <w:sz w:val="22"/>
-          <w:szCs w:val="22"/>
-        </w:rPr>
-        <w:t>.</w:t>
+        <w:t>We'll use multiprocessing.Process instead of threading.Thread.</w:t>
       </w:r>
     </w:p>
     <w:p>
@@ -1042,61 +955,7 @@
           <w:szCs w:val="22"/>
         </w:rPr>
         <w:br/>
-        <w:t>We’ll use Manager().</w:t>
-      </w:r>
-      <w:proofErr w:type="spellStart"/>
-      <w:r>
-        <w:rPr>
-          <w:rFonts w:ascii="Arial" w:hAnsi="Arial" w:cs="Arial"/>
-          <w:sz w:val="22"/>
-          <w:szCs w:val="22"/>
-        </w:rPr>
-        <w:t>dict</w:t>
-      </w:r>
-      <w:proofErr w:type="spellEnd"/>
-      <w:r>
-        <w:rPr>
-          <w:rFonts w:ascii="Arial" w:hAnsi="Arial" w:cs="Arial"/>
-          <w:sz w:val="22"/>
-          <w:szCs w:val="22"/>
-        </w:rPr>
-        <w:t xml:space="preserve">() for </w:t>
-      </w:r>
-      <w:proofErr w:type="spellStart"/>
-      <w:r>
-        <w:rPr>
-          <w:rFonts w:ascii="Arial" w:hAnsi="Arial" w:cs="Arial"/>
-          <w:sz w:val="22"/>
-          <w:szCs w:val="22"/>
-        </w:rPr>
-        <w:t>shared_state</w:t>
-      </w:r>
-      <w:proofErr w:type="spellEnd"/>
-      <w:r>
-        <w:rPr>
-          <w:rFonts w:ascii="Arial" w:hAnsi="Arial" w:cs="Arial"/>
-          <w:sz w:val="22"/>
-          <w:szCs w:val="22"/>
-        </w:rPr>
-        <w:t xml:space="preserve"> and Manager().Queue() for </w:t>
-      </w:r>
-      <w:proofErr w:type="spellStart"/>
-      <w:r>
-        <w:rPr>
-          <w:rFonts w:ascii="Arial" w:hAnsi="Arial" w:cs="Arial"/>
-          <w:sz w:val="22"/>
-          <w:szCs w:val="22"/>
-        </w:rPr>
-        <w:t>temp_queue</w:t>
-      </w:r>
-      <w:proofErr w:type="spellEnd"/>
-      <w:r>
-        <w:rPr>
-          <w:rFonts w:ascii="Arial" w:hAnsi="Arial" w:cs="Arial"/>
-          <w:sz w:val="22"/>
-          <w:szCs w:val="22"/>
-        </w:rPr>
-        <w:t>.</w:t>
+        <w:t>We’ll use Manager().dict() for shared_state and Manager().Queue() for temp_queue.</w:t>
       </w:r>
     </w:p>
     <w:p>
@@ -1327,23 +1186,13 @@
                 <w:szCs w:val="22"/>
               </w:rPr>
             </w:pPr>
-            <w:proofErr w:type="spellStart"/>
             <w:r>
               <w:rPr>
                 <w:rFonts w:ascii="Arial" w:hAnsi="Arial" w:cs="Arial"/>
                 <w:sz w:val="22"/>
                 <w:szCs w:val="22"/>
               </w:rPr>
-              <w:t>ChannelMonitor</w:t>
-            </w:r>
-            <w:proofErr w:type="spellEnd"/>
-            <w:r>
-              <w:rPr>
-                <w:rFonts w:ascii="Arial" w:hAnsi="Arial" w:cs="Arial"/>
-                <w:sz w:val="22"/>
-                <w:szCs w:val="22"/>
-              </w:rPr>
-              <w:t>(Thread)</w:t>
+              <w:t>ChannelMonitor(Thread)</w:t>
             </w:r>
           </w:p>
         </w:tc>
@@ -1361,23 +1210,13 @@
                 <w:szCs w:val="22"/>
               </w:rPr>
             </w:pPr>
-            <w:proofErr w:type="spellStart"/>
             <w:r>
               <w:rPr>
                 <w:rFonts w:ascii="Arial" w:hAnsi="Arial" w:cs="Arial"/>
                 <w:sz w:val="22"/>
                 <w:szCs w:val="22"/>
               </w:rPr>
-              <w:t>ChannelMonitor</w:t>
-            </w:r>
-            <w:proofErr w:type="spellEnd"/>
-            <w:r>
-              <w:rPr>
-                <w:rFonts w:ascii="Arial" w:hAnsi="Arial" w:cs="Arial"/>
-                <w:sz w:val="22"/>
-                <w:szCs w:val="22"/>
-              </w:rPr>
-              <w:t>(Process)</w:t>
+              <w:t>ChannelMonitor(Process)</w:t>
             </w:r>
           </w:p>
         </w:tc>
@@ -1400,23 +1239,13 @@
                 <w:szCs w:val="22"/>
               </w:rPr>
             </w:pPr>
-            <w:proofErr w:type="spellStart"/>
             <w:r>
               <w:rPr>
                 <w:rFonts w:ascii="Arial" w:hAnsi="Arial" w:cs="Arial"/>
                 <w:sz w:val="22"/>
                 <w:szCs w:val="22"/>
               </w:rPr>
-              <w:t>queue.Queue</w:t>
-            </w:r>
-            <w:proofErr w:type="spellEnd"/>
-            <w:r>
-              <w:rPr>
-                <w:rFonts w:ascii="Arial" w:hAnsi="Arial" w:cs="Arial"/>
-                <w:sz w:val="22"/>
-                <w:szCs w:val="22"/>
-              </w:rPr>
-              <w:t>()</w:t>
+              <w:t>queue.Queue()</w:t>
             </w:r>
           </w:p>
         </w:tc>
@@ -1463,23 +1292,13 @@
                 <w:szCs w:val="22"/>
               </w:rPr>
             </w:pPr>
-            <w:proofErr w:type="spellStart"/>
             <w:r>
               <w:rPr>
                 <w:rFonts w:ascii="Arial" w:hAnsi="Arial" w:cs="Arial"/>
                 <w:sz w:val="22"/>
                 <w:szCs w:val="22"/>
               </w:rPr>
-              <w:t>self.shared_state</w:t>
-            </w:r>
-            <w:proofErr w:type="spellEnd"/>
-            <w:r>
-              <w:rPr>
-                <w:rFonts w:ascii="Arial" w:hAnsi="Arial" w:cs="Arial"/>
-                <w:sz w:val="22"/>
-                <w:szCs w:val="22"/>
-              </w:rPr>
-              <w:t xml:space="preserve"> = {}</w:t>
+              <w:t>self.shared_state = {}</w:t>
             </w:r>
           </w:p>
         </w:tc>
@@ -1497,114 +1316,13 @@
                 <w:szCs w:val="22"/>
               </w:rPr>
             </w:pPr>
-            <w:proofErr w:type="spellStart"/>
             <w:r>
               <w:rPr>
                 <w:rFonts w:ascii="Arial" w:hAnsi="Arial" w:cs="Arial"/>
                 <w:sz w:val="22"/>
                 <w:szCs w:val="22"/>
               </w:rPr>
-              <w:t>self.shared_state</w:t>
-            </w:r>
-            <w:proofErr w:type="spellEnd"/>
-            <w:r>
-              <w:rPr>
-                <w:rFonts w:ascii="Arial" w:hAnsi="Arial" w:cs="Arial"/>
-                <w:sz w:val="22"/>
-                <w:szCs w:val="22"/>
-              </w:rPr>
-              <w:t xml:space="preserve"> = Manager().</w:t>
-            </w:r>
-            <w:proofErr w:type="spellStart"/>
-            <w:r>
-              <w:rPr>
-                <w:rFonts w:ascii="Arial" w:hAnsi="Arial" w:cs="Arial"/>
-                <w:sz w:val="22"/>
-                <w:szCs w:val="22"/>
-              </w:rPr>
-              <w:t>dict</w:t>
-            </w:r>
-            <w:proofErr w:type="spellEnd"/>
-            <w:r>
-              <w:rPr>
-                <w:rFonts w:ascii="Arial" w:hAnsi="Arial" w:cs="Arial"/>
-                <w:sz w:val="22"/>
-                <w:szCs w:val="22"/>
-              </w:rPr>
-              <w:t>()</w:t>
-            </w:r>
-          </w:p>
-        </w:tc>
-      </w:tr>
-      <w:tr>
-        <w:trPr>
-          <w:tblCellSpacing w:w="15" w:type="dxa"/>
-        </w:trPr>
-        <w:tc>
-          <w:tcPr>
-            <w:tcW w:w="0" w:type="auto"/>
-            <w:vAlign w:val="center"/>
-            <w:hideMark/>
-          </w:tcPr>
-          <w:p>
-            <w:pPr>
-              <w:rPr>
-                <w:rFonts w:ascii="Arial" w:hAnsi="Arial" w:cs="Arial"/>
-                <w:sz w:val="22"/>
-                <w:szCs w:val="22"/>
-              </w:rPr>
-            </w:pPr>
-            <w:proofErr w:type="spellStart"/>
-            <w:r>
-              <w:rPr>
-                <w:rFonts w:ascii="Arial" w:hAnsi="Arial" w:cs="Arial"/>
-                <w:sz w:val="22"/>
-                <w:szCs w:val="22"/>
-              </w:rPr>
-              <w:t>threading.Lock</w:t>
-            </w:r>
-            <w:proofErr w:type="spellEnd"/>
-            <w:r>
-              <w:rPr>
-                <w:rFonts w:ascii="Arial" w:hAnsi="Arial" w:cs="Arial"/>
-                <w:sz w:val="22"/>
-                <w:szCs w:val="22"/>
-              </w:rPr>
-              <w:t>()</w:t>
-            </w:r>
-          </w:p>
-        </w:tc>
-        <w:tc>
-          <w:tcPr>
-            <w:tcW w:w="0" w:type="auto"/>
-            <w:vAlign w:val="center"/>
-            <w:hideMark/>
-          </w:tcPr>
-          <w:p>
-            <w:pPr>
-              <w:rPr>
-                <w:rFonts w:ascii="Arial" w:hAnsi="Arial" w:cs="Arial"/>
-                <w:sz w:val="22"/>
-                <w:szCs w:val="22"/>
-              </w:rPr>
-            </w:pPr>
-            <w:proofErr w:type="spellStart"/>
-            <w:r>
-              <w:rPr>
-                <w:rFonts w:ascii="Arial" w:hAnsi="Arial" w:cs="Arial"/>
-                <w:sz w:val="22"/>
-                <w:szCs w:val="22"/>
-              </w:rPr>
-              <w:t>multiprocessing.Lock</w:t>
-            </w:r>
-            <w:proofErr w:type="spellEnd"/>
-            <w:r>
-              <w:rPr>
-                <w:rFonts w:ascii="Arial" w:hAnsi="Arial" w:cs="Arial"/>
-                <w:sz w:val="22"/>
-                <w:szCs w:val="22"/>
-              </w:rPr>
-              <w:t>()</w:t>
+              <w:t>self.shared_state = Manager().dict()</w:t>
             </w:r>
           </w:p>
         </w:tc>
@@ -1633,25 +1351,7 @@
                 <w:sz w:val="22"/>
                 <w:szCs w:val="22"/>
               </w:rPr>
-              <w:t xml:space="preserve">Stop: </w:t>
-            </w:r>
-            <w:proofErr w:type="spellStart"/>
-            <w:r>
-              <w:rPr>
-                <w:rFonts w:ascii="Arial" w:hAnsi="Arial" w:cs="Arial"/>
-                <w:sz w:val="22"/>
-                <w:szCs w:val="22"/>
-              </w:rPr>
-              <w:t>monitor.stop</w:t>
-            </w:r>
-            <w:proofErr w:type="spellEnd"/>
-            <w:r>
-              <w:rPr>
-                <w:rFonts w:ascii="Arial" w:hAnsi="Arial" w:cs="Arial"/>
-                <w:sz w:val="22"/>
-                <w:szCs w:val="22"/>
-              </w:rPr>
-              <w:t>()</w:t>
+              <w:t>threading.Lock()</w:t>
             </w:r>
           </w:p>
         </w:tc>
@@ -1675,25 +1375,60 @@
                 <w:sz w:val="22"/>
                 <w:szCs w:val="22"/>
               </w:rPr>
-              <w:t xml:space="preserve">Stop: </w:t>
+              <w:t>multiprocessing.Lock()</w:t>
             </w:r>
-            <w:proofErr w:type="spellStart"/>
+          </w:p>
+        </w:tc>
+      </w:tr>
+      <w:tr>
+        <w:trPr>
+          <w:tblCellSpacing w:w="15" w:type="dxa"/>
+        </w:trPr>
+        <w:tc>
+          <w:tcPr>
+            <w:tcW w:w="0" w:type="auto"/>
+            <w:vAlign w:val="center"/>
+            <w:hideMark/>
+          </w:tcPr>
+          <w:p>
+            <w:pPr>
+              <w:rPr>
+                <w:rFonts w:ascii="Arial" w:hAnsi="Arial" w:cs="Arial"/>
+                <w:sz w:val="22"/>
+                <w:szCs w:val="22"/>
+              </w:rPr>
+            </w:pPr>
             <w:r>
               <w:rPr>
                 <w:rFonts w:ascii="Arial" w:hAnsi="Arial" w:cs="Arial"/>
                 <w:sz w:val="22"/>
                 <w:szCs w:val="22"/>
               </w:rPr>
-              <w:t>monitor.terminate</w:t>
+              <w:t>Stop: monitor.stop()</w:t>
             </w:r>
-            <w:proofErr w:type="spellEnd"/>
+          </w:p>
+        </w:tc>
+        <w:tc>
+          <w:tcPr>
+            <w:tcW w:w="0" w:type="auto"/>
+            <w:vAlign w:val="center"/>
+            <w:hideMark/>
+          </w:tcPr>
+          <w:p>
+            <w:pPr>
+              <w:rPr>
+                <w:rFonts w:ascii="Arial" w:hAnsi="Arial" w:cs="Arial"/>
+                <w:sz w:val="22"/>
+                <w:szCs w:val="22"/>
+              </w:rPr>
+            </w:pPr>
             <w:r>
               <w:rPr>
                 <w:rFonts w:ascii="Arial" w:hAnsi="Arial" w:cs="Arial"/>
                 <w:sz w:val="22"/>
                 <w:szCs w:val="22"/>
               </w:rPr>
-              <w:t>() (kills the process directly)</w:t>
+              <w:t>Stop: monitor.terminate() (kills the process directly)</w:t>
             </w:r>
           </w:p>
         </w:tc>
@@ -1785,7 +1520,7 @@
           <w:szCs w:val="22"/>
         </w:rPr>
         <w:pict w14:anchorId="029C1FAA">
-          <v:rect id="_x0000_i1060" style="width:0;height:1.5pt" o:hralign="center" o:hrstd="t" o:hr="t" fillcolor="#a0a0a0" stroked="f"/>
+          <v:rect id="_x0000_i1025" style="width:0;height:1.5pt" o:hralign="center" o:hrstd="t" o:hr="t" fillcolor="#a0a0a0" stroked="f"/>
         </w:pict>
       </w:r>
     </w:p>
@@ -1856,43 +1591,7 @@
           <w:sz w:val="22"/>
           <w:szCs w:val="22"/>
         </w:rPr>
-        <w:t xml:space="preserve">, your </w:t>
-      </w:r>
-      <w:proofErr w:type="spellStart"/>
-      <w:r>
-        <w:rPr>
-          <w:rFonts w:ascii="Arial" w:hAnsi="Arial" w:cs="Arial"/>
-          <w:sz w:val="22"/>
-          <w:szCs w:val="22"/>
-        </w:rPr>
-        <w:t>ChannelMonitor</w:t>
-      </w:r>
-      <w:proofErr w:type="spellEnd"/>
-      <w:r>
-        <w:rPr>
-          <w:rFonts w:ascii="Arial" w:hAnsi="Arial" w:cs="Arial"/>
-          <w:sz w:val="22"/>
-          <w:szCs w:val="22"/>
-        </w:rPr>
-        <w:t xml:space="preserve"> class could have a </w:t>
-      </w:r>
-      <w:proofErr w:type="spellStart"/>
-      <w:r>
-        <w:rPr>
-          <w:rFonts w:ascii="Arial" w:hAnsi="Arial" w:cs="Arial"/>
-          <w:sz w:val="22"/>
-          <w:szCs w:val="22"/>
-        </w:rPr>
-        <w:t>self.running</w:t>
-      </w:r>
-      <w:proofErr w:type="spellEnd"/>
-      <w:r>
-        <w:rPr>
-          <w:rFonts w:ascii="Arial" w:hAnsi="Arial" w:cs="Arial"/>
-          <w:sz w:val="22"/>
-          <w:szCs w:val="22"/>
-        </w:rPr>
-        <w:t xml:space="preserve"> flag to cleanly stop the thread.</w:t>
+        <w:t>, your ChannelMonitor class could have a self.running flag to cleanly stop the thread.</w:t>
       </w:r>
     </w:p>
     <w:p>
@@ -1973,25 +1672,7 @@
           <w:sz w:val="22"/>
           <w:szCs w:val="22"/>
         </w:rPr>
-        <w:t xml:space="preserve"> So here I used </w:t>
-      </w:r>
-      <w:proofErr w:type="spellStart"/>
-      <w:r>
-        <w:rPr>
-          <w:rFonts w:ascii="Arial" w:hAnsi="Arial" w:cs="Arial"/>
-          <w:sz w:val="22"/>
-          <w:szCs w:val="22"/>
-        </w:rPr>
-        <w:t>monitor.terminate</w:t>
-      </w:r>
-      <w:proofErr w:type="spellEnd"/>
-      <w:r>
-        <w:rPr>
-          <w:rFonts w:ascii="Arial" w:hAnsi="Arial" w:cs="Arial"/>
-          <w:sz w:val="22"/>
-          <w:szCs w:val="22"/>
-        </w:rPr>
-        <w:t xml:space="preserve">(), which </w:t>
+        <w:t xml:space="preserve"> So here I used monitor.terminate(), which </w:t>
       </w:r>
       <w:r>
         <w:rPr>
@@ -2380,25 +2061,7 @@
           <w:sz w:val="22"/>
           <w:szCs w:val="22"/>
         </w:rPr>
-        <w:t xml:space="preserve"> (similar to how we used </w:t>
-      </w:r>
-      <w:proofErr w:type="spellStart"/>
-      <w:r>
-        <w:rPr>
-          <w:rFonts w:ascii="Arial" w:hAnsi="Arial" w:cs="Arial"/>
-          <w:sz w:val="22"/>
-          <w:szCs w:val="22"/>
-        </w:rPr>
-        <w:t>self.running</w:t>
-      </w:r>
-      <w:proofErr w:type="spellEnd"/>
-      <w:r>
-        <w:rPr>
-          <w:rFonts w:ascii="Arial" w:hAnsi="Arial" w:cs="Arial"/>
-          <w:sz w:val="22"/>
-          <w:szCs w:val="22"/>
-        </w:rPr>
-        <w:t xml:space="preserve"> = False in threading).</w:t>
+        <w:t xml:space="preserve"> (similar to how we used self.running = False in threading).</w:t>
       </w:r>
     </w:p>
     <w:p>
@@ -2416,7 +2079,7 @@
           <w:szCs w:val="22"/>
         </w:rPr>
         <w:pict w14:anchorId="55D22CFC">
-          <v:rect id="_x0000_i1068" style="width:0;height:1.5pt" o:hralign="center" o:hrstd="t" o:hr="t" fillcolor="#a0a0a0" stroked="f"/>
+          <v:rect id="_x0000_i1026" style="width:0;height:1.5pt" o:hralign="center" o:hrstd="t" o:hr="t" fillcolor="#a0a0a0" stroked="f"/>
         </w:pict>
       </w:r>
     </w:p>
@@ -2467,7 +2130,6 @@
         </w:rPr>
         <w:t xml:space="preserve">We’ll use a </w:t>
       </w:r>
-      <w:proofErr w:type="spellStart"/>
       <w:r>
         <w:rPr>
           <w:rFonts w:ascii="Arial" w:hAnsi="Arial" w:cs="Arial"/>
@@ -2478,7 +2140,6 @@
         </w:rPr>
         <w:t>multiprocessing.Event</w:t>
       </w:r>
-      <w:proofErr w:type="spellEnd"/>
       <w:r>
         <w:rPr>
           <w:rFonts w:ascii="Arial" w:hAnsi="Arial" w:cs="Arial"/>
@@ -2797,462 +2458,126 @@
           <w:sz w:val="22"/>
           <w:szCs w:val="22"/>
         </w:rPr>
-        <w:t xml:space="preserve">class </w:t>
-      </w:r>
-      <w:proofErr w:type="spellStart"/>
-      <w:r>
-        <w:rPr>
-          <w:rFonts w:ascii="Arial" w:hAnsi="Arial" w:cs="Arial"/>
-          <w:sz w:val="22"/>
-          <w:szCs w:val="22"/>
-        </w:rPr>
-        <w:t>ChannelMonitor</w:t>
-      </w:r>
-      <w:proofErr w:type="spellEnd"/>
-      <w:r>
-        <w:rPr>
-          <w:rFonts w:ascii="Arial" w:hAnsi="Arial" w:cs="Arial"/>
-          <w:sz w:val="22"/>
-          <w:szCs w:val="22"/>
-        </w:rPr>
-        <w:t>(Process):</w:t>
-      </w:r>
-    </w:p>
-    <w:p>
-      <w:pPr>
-        <w:rPr>
-          <w:rFonts w:ascii="Arial" w:hAnsi="Arial" w:cs="Arial"/>
-          <w:sz w:val="22"/>
-          <w:szCs w:val="22"/>
-        </w:rPr>
-      </w:pPr>
-      <w:r>
-        <w:rPr>
-          <w:rFonts w:ascii="Arial" w:hAnsi="Arial" w:cs="Arial"/>
-          <w:sz w:val="22"/>
-          <w:szCs w:val="22"/>
-        </w:rPr>
-        <w:t xml:space="preserve">    def __</w:t>
-      </w:r>
-      <w:proofErr w:type="spellStart"/>
-      <w:r>
-        <w:rPr>
-          <w:rFonts w:ascii="Arial" w:hAnsi="Arial" w:cs="Arial"/>
-          <w:sz w:val="22"/>
-          <w:szCs w:val="22"/>
-        </w:rPr>
-        <w:t>init</w:t>
-      </w:r>
-      <w:proofErr w:type="spellEnd"/>
-      <w:r>
-        <w:rPr>
-          <w:rFonts w:ascii="Arial" w:hAnsi="Arial" w:cs="Arial"/>
-          <w:sz w:val="22"/>
-          <w:szCs w:val="22"/>
-        </w:rPr>
-        <w:t xml:space="preserve">__(self, </w:t>
-      </w:r>
-      <w:proofErr w:type="spellStart"/>
-      <w:r>
-        <w:rPr>
-          <w:rFonts w:ascii="Arial" w:hAnsi="Arial" w:cs="Arial"/>
-          <w:sz w:val="22"/>
-          <w:szCs w:val="22"/>
-        </w:rPr>
-        <w:t>channel_id</w:t>
-      </w:r>
-      <w:proofErr w:type="spellEnd"/>
-      <w:r>
-        <w:rPr>
-          <w:rFonts w:ascii="Arial" w:hAnsi="Arial" w:cs="Arial"/>
-          <w:sz w:val="22"/>
-          <w:szCs w:val="22"/>
-        </w:rPr>
-        <w:t xml:space="preserve">, </w:t>
-      </w:r>
-      <w:proofErr w:type="spellStart"/>
-      <w:r>
-        <w:rPr>
-          <w:rFonts w:ascii="Arial" w:hAnsi="Arial" w:cs="Arial"/>
-          <w:sz w:val="22"/>
-          <w:szCs w:val="22"/>
-        </w:rPr>
-        <w:t>temp_queue</w:t>
-      </w:r>
-      <w:proofErr w:type="spellEnd"/>
-      <w:r>
-        <w:rPr>
-          <w:rFonts w:ascii="Arial" w:hAnsi="Arial" w:cs="Arial"/>
-          <w:sz w:val="22"/>
-          <w:szCs w:val="22"/>
-        </w:rPr>
-        <w:t xml:space="preserve">, </w:t>
-      </w:r>
-      <w:proofErr w:type="spellStart"/>
-      <w:r>
-        <w:rPr>
-          <w:rFonts w:ascii="Arial" w:hAnsi="Arial" w:cs="Arial"/>
-          <w:sz w:val="22"/>
-          <w:szCs w:val="22"/>
-        </w:rPr>
-        <w:t>shared_state</w:t>
-      </w:r>
-      <w:proofErr w:type="spellEnd"/>
-      <w:r>
-        <w:rPr>
-          <w:rFonts w:ascii="Arial" w:hAnsi="Arial" w:cs="Arial"/>
-          <w:sz w:val="22"/>
-          <w:szCs w:val="22"/>
-        </w:rPr>
-        <w:t xml:space="preserve">, lock, </w:t>
-      </w:r>
-      <w:proofErr w:type="spellStart"/>
-      <w:r>
-        <w:rPr>
-          <w:rFonts w:ascii="Arial" w:hAnsi="Arial" w:cs="Arial"/>
-          <w:sz w:val="22"/>
-          <w:szCs w:val="22"/>
-        </w:rPr>
-        <w:t>stop_event</w:t>
-      </w:r>
-      <w:proofErr w:type="spellEnd"/>
-      <w:r>
-        <w:rPr>
-          <w:rFonts w:ascii="Arial" w:hAnsi="Arial" w:cs="Arial"/>
-          <w:sz w:val="22"/>
-          <w:szCs w:val="22"/>
-        </w:rPr>
-        <w:t>, *</w:t>
-      </w:r>
-      <w:proofErr w:type="spellStart"/>
-      <w:r>
-        <w:rPr>
-          <w:rFonts w:ascii="Arial" w:hAnsi="Arial" w:cs="Arial"/>
-          <w:sz w:val="22"/>
-          <w:szCs w:val="22"/>
-        </w:rPr>
-        <w:t>args</w:t>
-      </w:r>
-      <w:proofErr w:type="spellEnd"/>
-      <w:r>
-        <w:rPr>
-          <w:rFonts w:ascii="Arial" w:hAnsi="Arial" w:cs="Arial"/>
-          <w:sz w:val="22"/>
-          <w:szCs w:val="22"/>
-        </w:rPr>
-        <w:t>, **</w:t>
-      </w:r>
-      <w:proofErr w:type="spellStart"/>
-      <w:r>
-        <w:rPr>
-          <w:rFonts w:ascii="Arial" w:hAnsi="Arial" w:cs="Arial"/>
-          <w:sz w:val="22"/>
-          <w:szCs w:val="22"/>
-        </w:rPr>
-        <w:t>kwargs</w:t>
-      </w:r>
-      <w:proofErr w:type="spellEnd"/>
-      <w:r>
-        <w:rPr>
-          <w:rFonts w:ascii="Arial" w:hAnsi="Arial" w:cs="Arial"/>
-          <w:sz w:val="22"/>
-          <w:szCs w:val="22"/>
-        </w:rPr>
-        <w:t>):</w:t>
-      </w:r>
-    </w:p>
-    <w:p>
-      <w:pPr>
-        <w:rPr>
-          <w:rFonts w:ascii="Arial" w:hAnsi="Arial" w:cs="Arial"/>
-          <w:sz w:val="22"/>
-          <w:szCs w:val="22"/>
-        </w:rPr>
-      </w:pPr>
-      <w:r>
-        <w:rPr>
-          <w:rFonts w:ascii="Arial" w:hAnsi="Arial" w:cs="Arial"/>
-          <w:sz w:val="22"/>
-          <w:szCs w:val="22"/>
-        </w:rPr>
-        <w:t xml:space="preserve">        super().__</w:t>
-      </w:r>
-      <w:proofErr w:type="spellStart"/>
-      <w:r>
-        <w:rPr>
-          <w:rFonts w:ascii="Arial" w:hAnsi="Arial" w:cs="Arial"/>
-          <w:sz w:val="22"/>
-          <w:szCs w:val="22"/>
-        </w:rPr>
-        <w:t>init</w:t>
-      </w:r>
-      <w:proofErr w:type="spellEnd"/>
-      <w:r>
-        <w:rPr>
-          <w:rFonts w:ascii="Arial" w:hAnsi="Arial" w:cs="Arial"/>
-          <w:sz w:val="22"/>
-          <w:szCs w:val="22"/>
-        </w:rPr>
-        <w:t>__(*</w:t>
-      </w:r>
-      <w:proofErr w:type="spellStart"/>
-      <w:r>
-        <w:rPr>
-          <w:rFonts w:ascii="Arial" w:hAnsi="Arial" w:cs="Arial"/>
-          <w:sz w:val="22"/>
-          <w:szCs w:val="22"/>
-        </w:rPr>
-        <w:t>args</w:t>
-      </w:r>
-      <w:proofErr w:type="spellEnd"/>
-      <w:r>
-        <w:rPr>
-          <w:rFonts w:ascii="Arial" w:hAnsi="Arial" w:cs="Arial"/>
-          <w:sz w:val="22"/>
-          <w:szCs w:val="22"/>
-        </w:rPr>
-        <w:t>, **</w:t>
-      </w:r>
-      <w:proofErr w:type="spellStart"/>
-      <w:r>
-        <w:rPr>
-          <w:rFonts w:ascii="Arial" w:hAnsi="Arial" w:cs="Arial"/>
-          <w:sz w:val="22"/>
-          <w:szCs w:val="22"/>
-        </w:rPr>
-        <w:t>kwargs</w:t>
-      </w:r>
-      <w:proofErr w:type="spellEnd"/>
-      <w:r>
-        <w:rPr>
-          <w:rFonts w:ascii="Arial" w:hAnsi="Arial" w:cs="Arial"/>
-          <w:sz w:val="22"/>
-          <w:szCs w:val="22"/>
-        </w:rPr>
-        <w:t>)</w:t>
-      </w:r>
-    </w:p>
-    <w:p>
-      <w:pPr>
-        <w:rPr>
-          <w:rFonts w:ascii="Arial" w:hAnsi="Arial" w:cs="Arial"/>
-          <w:sz w:val="22"/>
-          <w:szCs w:val="22"/>
-        </w:rPr>
-      </w:pPr>
-      <w:r>
-        <w:rPr>
-          <w:rFonts w:ascii="Arial" w:hAnsi="Arial" w:cs="Arial"/>
-          <w:sz w:val="22"/>
-          <w:szCs w:val="22"/>
-        </w:rPr>
-        <w:t xml:space="preserve">        </w:t>
-      </w:r>
-      <w:proofErr w:type="spellStart"/>
-      <w:r>
-        <w:rPr>
-          <w:rFonts w:ascii="Arial" w:hAnsi="Arial" w:cs="Arial"/>
-          <w:sz w:val="22"/>
-          <w:szCs w:val="22"/>
-        </w:rPr>
-        <w:t>self.channel_id</w:t>
-      </w:r>
-      <w:proofErr w:type="spellEnd"/>
-      <w:r>
-        <w:rPr>
-          <w:rFonts w:ascii="Arial" w:hAnsi="Arial" w:cs="Arial"/>
-          <w:sz w:val="22"/>
-          <w:szCs w:val="22"/>
-        </w:rPr>
-        <w:t xml:space="preserve"> = </w:t>
-      </w:r>
-      <w:proofErr w:type="spellStart"/>
-      <w:r>
-        <w:rPr>
-          <w:rFonts w:ascii="Arial" w:hAnsi="Arial" w:cs="Arial"/>
-          <w:sz w:val="22"/>
-          <w:szCs w:val="22"/>
-        </w:rPr>
-        <w:t>channel_id</w:t>
-      </w:r>
-      <w:proofErr w:type="spellEnd"/>
-    </w:p>
-    <w:p>
-      <w:pPr>
-        <w:rPr>
-          <w:rFonts w:ascii="Arial" w:hAnsi="Arial" w:cs="Arial"/>
-          <w:sz w:val="22"/>
-          <w:szCs w:val="22"/>
-        </w:rPr>
-      </w:pPr>
-      <w:r>
-        <w:rPr>
-          <w:rFonts w:ascii="Arial" w:hAnsi="Arial" w:cs="Arial"/>
-          <w:sz w:val="22"/>
-          <w:szCs w:val="22"/>
-        </w:rPr>
-        <w:t xml:space="preserve">        </w:t>
-      </w:r>
-      <w:proofErr w:type="spellStart"/>
-      <w:r>
-        <w:rPr>
-          <w:rFonts w:ascii="Arial" w:hAnsi="Arial" w:cs="Arial"/>
-          <w:sz w:val="22"/>
-          <w:szCs w:val="22"/>
-        </w:rPr>
-        <w:t>self.temp_queue</w:t>
-      </w:r>
-      <w:proofErr w:type="spellEnd"/>
-      <w:r>
-        <w:rPr>
-          <w:rFonts w:ascii="Arial" w:hAnsi="Arial" w:cs="Arial"/>
-          <w:sz w:val="22"/>
-          <w:szCs w:val="22"/>
-        </w:rPr>
-        <w:t xml:space="preserve"> = </w:t>
-      </w:r>
-      <w:proofErr w:type="spellStart"/>
-      <w:r>
-        <w:rPr>
-          <w:rFonts w:ascii="Arial" w:hAnsi="Arial" w:cs="Arial"/>
-          <w:sz w:val="22"/>
-          <w:szCs w:val="22"/>
-        </w:rPr>
-        <w:t>temp_queue</w:t>
-      </w:r>
-      <w:proofErr w:type="spellEnd"/>
-    </w:p>
-    <w:p>
-      <w:pPr>
-        <w:rPr>
-          <w:rFonts w:ascii="Arial" w:hAnsi="Arial" w:cs="Arial"/>
-          <w:sz w:val="22"/>
-          <w:szCs w:val="22"/>
-        </w:rPr>
-      </w:pPr>
-      <w:r>
-        <w:rPr>
-          <w:rFonts w:ascii="Arial" w:hAnsi="Arial" w:cs="Arial"/>
-          <w:sz w:val="22"/>
-          <w:szCs w:val="22"/>
-        </w:rPr>
-        <w:t xml:space="preserve">        </w:t>
-      </w:r>
-      <w:proofErr w:type="spellStart"/>
-      <w:r>
-        <w:rPr>
-          <w:rFonts w:ascii="Arial" w:hAnsi="Arial" w:cs="Arial"/>
-          <w:sz w:val="22"/>
-          <w:szCs w:val="22"/>
-        </w:rPr>
-        <w:t>self.shared_state</w:t>
-      </w:r>
-      <w:proofErr w:type="spellEnd"/>
-      <w:r>
-        <w:rPr>
-          <w:rFonts w:ascii="Arial" w:hAnsi="Arial" w:cs="Arial"/>
-          <w:sz w:val="22"/>
-          <w:szCs w:val="22"/>
-        </w:rPr>
-        <w:t xml:space="preserve"> = </w:t>
-      </w:r>
-      <w:proofErr w:type="spellStart"/>
-      <w:r>
-        <w:rPr>
-          <w:rFonts w:ascii="Arial" w:hAnsi="Arial" w:cs="Arial"/>
-          <w:sz w:val="22"/>
-          <w:szCs w:val="22"/>
-        </w:rPr>
-        <w:t>shared_state</w:t>
-      </w:r>
-      <w:proofErr w:type="spellEnd"/>
-    </w:p>
-    <w:p>
-      <w:pPr>
-        <w:rPr>
-          <w:rFonts w:ascii="Arial" w:hAnsi="Arial" w:cs="Arial"/>
-          <w:sz w:val="22"/>
-          <w:szCs w:val="22"/>
-        </w:rPr>
-      </w:pPr>
-      <w:r>
-        <w:rPr>
-          <w:rFonts w:ascii="Arial" w:hAnsi="Arial" w:cs="Arial"/>
-          <w:sz w:val="22"/>
-          <w:szCs w:val="22"/>
-        </w:rPr>
-        <w:t xml:space="preserve">        </w:t>
-      </w:r>
-      <w:proofErr w:type="spellStart"/>
-      <w:r>
-        <w:rPr>
-          <w:rFonts w:ascii="Arial" w:hAnsi="Arial" w:cs="Arial"/>
-          <w:sz w:val="22"/>
-          <w:szCs w:val="22"/>
-        </w:rPr>
-        <w:t>self.lock</w:t>
-      </w:r>
-      <w:proofErr w:type="spellEnd"/>
-      <w:r>
-        <w:rPr>
-          <w:rFonts w:ascii="Arial" w:hAnsi="Arial" w:cs="Arial"/>
-          <w:sz w:val="22"/>
-          <w:szCs w:val="22"/>
-        </w:rPr>
-        <w:t xml:space="preserve"> = lock</w:t>
-      </w:r>
-    </w:p>
-    <w:p>
-      <w:pPr>
-        <w:rPr>
-          <w:rFonts w:ascii="Arial" w:hAnsi="Arial" w:cs="Arial"/>
-          <w:sz w:val="22"/>
-          <w:szCs w:val="22"/>
-        </w:rPr>
-      </w:pPr>
-      <w:r>
-        <w:rPr>
-          <w:rFonts w:ascii="Arial" w:hAnsi="Arial" w:cs="Arial"/>
-          <w:sz w:val="22"/>
-          <w:szCs w:val="22"/>
-        </w:rPr>
-        <w:t xml:space="preserve">        </w:t>
-      </w:r>
-      <w:proofErr w:type="spellStart"/>
-      <w:r>
-        <w:rPr>
-          <w:rFonts w:ascii="Arial" w:hAnsi="Arial" w:cs="Arial"/>
-          <w:sz w:val="22"/>
-          <w:szCs w:val="22"/>
-        </w:rPr>
-        <w:t>self.stop_event</w:t>
-      </w:r>
-      <w:proofErr w:type="spellEnd"/>
-      <w:r>
-        <w:rPr>
-          <w:rFonts w:ascii="Arial" w:hAnsi="Arial" w:cs="Arial"/>
-          <w:sz w:val="22"/>
-          <w:szCs w:val="22"/>
-        </w:rPr>
-        <w:t xml:space="preserve"> = </w:t>
-      </w:r>
-      <w:proofErr w:type="spellStart"/>
-      <w:r>
-        <w:rPr>
-          <w:rFonts w:ascii="Arial" w:hAnsi="Arial" w:cs="Arial"/>
-          <w:sz w:val="22"/>
-          <w:szCs w:val="22"/>
-        </w:rPr>
-        <w:t>stop_event</w:t>
-      </w:r>
-      <w:proofErr w:type="spellEnd"/>
-      <w:r>
-        <w:rPr>
-          <w:rFonts w:ascii="Arial" w:hAnsi="Arial" w:cs="Arial"/>
-          <w:sz w:val="22"/>
-          <w:szCs w:val="22"/>
-        </w:rPr>
-        <w:t xml:space="preserve">  # &lt;-- NEW: shared stop signal</w:t>
+        <w:t>class ChannelMonitor(Process):</w:t>
+      </w:r>
+    </w:p>
+    <w:p>
+      <w:pPr>
+        <w:rPr>
+          <w:rFonts w:ascii="Arial" w:hAnsi="Arial" w:cs="Arial"/>
+          <w:sz w:val="22"/>
+          <w:szCs w:val="22"/>
+        </w:rPr>
+      </w:pPr>
+      <w:r>
+        <w:rPr>
+          <w:rFonts w:ascii="Arial" w:hAnsi="Arial" w:cs="Arial"/>
+          <w:sz w:val="22"/>
+          <w:szCs w:val="22"/>
+        </w:rPr>
+        <w:t xml:space="preserve">    def __init__(self, channel_id, temp_queue, shared_state, lock, stop_event, *args, **kwargs):</w:t>
+      </w:r>
+    </w:p>
+    <w:p>
+      <w:pPr>
+        <w:rPr>
+          <w:rFonts w:ascii="Arial" w:hAnsi="Arial" w:cs="Arial"/>
+          <w:sz w:val="22"/>
+          <w:szCs w:val="22"/>
+        </w:rPr>
+      </w:pPr>
+      <w:r>
+        <w:rPr>
+          <w:rFonts w:ascii="Arial" w:hAnsi="Arial" w:cs="Arial"/>
+          <w:sz w:val="22"/>
+          <w:szCs w:val="22"/>
+        </w:rPr>
+        <w:t xml:space="preserve">        super().__init__(*args, **kwargs)</w:t>
+      </w:r>
+    </w:p>
+    <w:p>
+      <w:pPr>
+        <w:rPr>
+          <w:rFonts w:ascii="Arial" w:hAnsi="Arial" w:cs="Arial"/>
+          <w:sz w:val="22"/>
+          <w:szCs w:val="22"/>
+        </w:rPr>
+      </w:pPr>
+      <w:r>
+        <w:rPr>
+          <w:rFonts w:ascii="Arial" w:hAnsi="Arial" w:cs="Arial"/>
+          <w:sz w:val="22"/>
+          <w:szCs w:val="22"/>
+        </w:rPr>
+        <w:t xml:space="preserve">        self.channel_id = channel_id</w:t>
+      </w:r>
+    </w:p>
+    <w:p>
+      <w:pPr>
+        <w:rPr>
+          <w:rFonts w:ascii="Arial" w:hAnsi="Arial" w:cs="Arial"/>
+          <w:sz w:val="22"/>
+          <w:szCs w:val="22"/>
+        </w:rPr>
+      </w:pPr>
+      <w:r>
+        <w:rPr>
+          <w:rFonts w:ascii="Arial" w:hAnsi="Arial" w:cs="Arial"/>
+          <w:sz w:val="22"/>
+          <w:szCs w:val="22"/>
+        </w:rPr>
+        <w:t xml:space="preserve">        self.temp_queue = temp_queue</w:t>
+      </w:r>
+    </w:p>
+    <w:p>
+      <w:pPr>
+        <w:rPr>
+          <w:rFonts w:ascii="Arial" w:hAnsi="Arial" w:cs="Arial"/>
+          <w:sz w:val="22"/>
+          <w:szCs w:val="22"/>
+        </w:rPr>
+      </w:pPr>
+      <w:r>
+        <w:rPr>
+          <w:rFonts w:ascii="Arial" w:hAnsi="Arial" w:cs="Arial"/>
+          <w:sz w:val="22"/>
+          <w:szCs w:val="22"/>
+        </w:rPr>
+        <w:t xml:space="preserve">        self.shared_state = shared_state</w:t>
+      </w:r>
+    </w:p>
+    <w:p>
+      <w:pPr>
+        <w:rPr>
+          <w:rFonts w:ascii="Arial" w:hAnsi="Arial" w:cs="Arial"/>
+          <w:sz w:val="22"/>
+          <w:szCs w:val="22"/>
+        </w:rPr>
+      </w:pPr>
+      <w:r>
+        <w:rPr>
+          <w:rFonts w:ascii="Arial" w:hAnsi="Arial" w:cs="Arial"/>
+          <w:sz w:val="22"/>
+          <w:szCs w:val="22"/>
+        </w:rPr>
+        <w:t xml:space="preserve">        self.lock = lock</w:t>
+      </w:r>
+    </w:p>
+    <w:p>
+      <w:pPr>
+        <w:rPr>
+          <w:rFonts w:ascii="Arial" w:hAnsi="Arial" w:cs="Arial"/>
+          <w:sz w:val="22"/>
+          <w:szCs w:val="22"/>
+        </w:rPr>
+      </w:pPr>
+      <w:r>
+        <w:rPr>
+          <w:rFonts w:ascii="Arial" w:hAnsi="Arial" w:cs="Arial"/>
+          <w:sz w:val="22"/>
+          <w:szCs w:val="22"/>
+        </w:rPr>
+        <w:t xml:space="preserve">        self.stop_event = stop_event  # &lt;-- NEW: shared stop signal</w:t>
       </w:r>
     </w:p>
     <w:p>
@@ -3295,25 +2620,7 @@
           <w:sz w:val="22"/>
           <w:szCs w:val="22"/>
         </w:rPr>
-        <w:t xml:space="preserve">        while not </w:t>
-      </w:r>
-      <w:proofErr w:type="spellStart"/>
-      <w:r>
-        <w:rPr>
-          <w:rFonts w:ascii="Arial" w:hAnsi="Arial" w:cs="Arial"/>
-          <w:sz w:val="22"/>
-          <w:szCs w:val="22"/>
-        </w:rPr>
-        <w:t>self.stop_event.is_set</w:t>
-      </w:r>
-      <w:proofErr w:type="spellEnd"/>
-      <w:r>
-        <w:rPr>
-          <w:rFonts w:ascii="Arial" w:hAnsi="Arial" w:cs="Arial"/>
-          <w:sz w:val="22"/>
-          <w:szCs w:val="22"/>
-        </w:rPr>
-        <w:t>():</w:t>
+        <w:t xml:space="preserve">        while not self.stop_event.is_set():</w:t>
       </w:r>
     </w:p>
     <w:p>
@@ -3347,60 +2654,24 @@
           <w:sz w:val="22"/>
           <w:szCs w:val="22"/>
         </w:rPr>
-        <w:t xml:space="preserve">            temp = round(20 + </w:t>
-      </w:r>
-      <w:proofErr w:type="spellStart"/>
-      <w:r>
-        <w:rPr>
-          <w:rFonts w:ascii="Arial" w:hAnsi="Arial" w:cs="Arial"/>
-          <w:sz w:val="22"/>
-          <w:szCs w:val="22"/>
-        </w:rPr>
-        <w:t>random.uniform</w:t>
-      </w:r>
-      <w:proofErr w:type="spellEnd"/>
-      <w:r>
-        <w:rPr>
-          <w:rFonts w:ascii="Arial" w:hAnsi="Arial" w:cs="Arial"/>
-          <w:sz w:val="22"/>
-          <w:szCs w:val="22"/>
-        </w:rPr>
-        <w:t>(-5, 5), 2)</w:t>
-      </w:r>
-    </w:p>
-    <w:p>
-      <w:pPr>
-        <w:rPr>
-          <w:rFonts w:ascii="Arial" w:hAnsi="Arial" w:cs="Arial"/>
-          <w:sz w:val="22"/>
-          <w:szCs w:val="22"/>
-        </w:rPr>
-      </w:pPr>
-      <w:r>
-        <w:rPr>
-          <w:rFonts w:ascii="Arial" w:hAnsi="Arial" w:cs="Arial"/>
-          <w:sz w:val="22"/>
-          <w:szCs w:val="22"/>
-        </w:rPr>
-        <w:t xml:space="preserve">            timestamp = </w:t>
-      </w:r>
-      <w:proofErr w:type="spellStart"/>
-      <w:r>
-        <w:rPr>
-          <w:rFonts w:ascii="Arial" w:hAnsi="Arial" w:cs="Arial"/>
-          <w:sz w:val="22"/>
-          <w:szCs w:val="22"/>
-        </w:rPr>
-        <w:t>time.time</w:t>
-      </w:r>
-      <w:proofErr w:type="spellEnd"/>
-      <w:r>
-        <w:rPr>
-          <w:rFonts w:ascii="Arial" w:hAnsi="Arial" w:cs="Arial"/>
-          <w:sz w:val="22"/>
-          <w:szCs w:val="22"/>
-        </w:rPr>
-        <w:t>()</w:t>
+        <w:t xml:space="preserve">            temp = round(20 + random.uniform(-5, 5), 2)</w:t>
+      </w:r>
+    </w:p>
+    <w:p>
+      <w:pPr>
+        <w:rPr>
+          <w:rFonts w:ascii="Arial" w:hAnsi="Arial" w:cs="Arial"/>
+          <w:sz w:val="22"/>
+          <w:szCs w:val="22"/>
+        </w:rPr>
+      </w:pPr>
+      <w:r>
+        <w:rPr>
+          <w:rFonts w:ascii="Arial" w:hAnsi="Arial" w:cs="Arial"/>
+          <w:sz w:val="22"/>
+          <w:szCs w:val="22"/>
+        </w:rPr>
+        <w:t xml:space="preserve">            timestamp = time.time()</w:t>
       </w:r>
     </w:p>
     <w:p>
@@ -3443,96 +2714,24 @@
           <w:sz w:val="22"/>
           <w:szCs w:val="22"/>
         </w:rPr>
-        <w:t xml:space="preserve">            with </w:t>
-      </w:r>
-      <w:proofErr w:type="spellStart"/>
-      <w:r>
-        <w:rPr>
-          <w:rFonts w:ascii="Arial" w:hAnsi="Arial" w:cs="Arial"/>
-          <w:sz w:val="22"/>
-          <w:szCs w:val="22"/>
-        </w:rPr>
-        <w:t>self.lock</w:t>
-      </w:r>
-      <w:proofErr w:type="spellEnd"/>
-      <w:r>
-        <w:rPr>
-          <w:rFonts w:ascii="Arial" w:hAnsi="Arial" w:cs="Arial"/>
-          <w:sz w:val="22"/>
-          <w:szCs w:val="22"/>
-        </w:rPr>
-        <w:t>:</w:t>
-      </w:r>
-    </w:p>
-    <w:p>
-      <w:pPr>
-        <w:rPr>
-          <w:rFonts w:ascii="Arial" w:hAnsi="Arial" w:cs="Arial"/>
-          <w:sz w:val="22"/>
-          <w:szCs w:val="22"/>
-        </w:rPr>
-      </w:pPr>
-      <w:r>
-        <w:rPr>
-          <w:rFonts w:ascii="Arial" w:hAnsi="Arial" w:cs="Arial"/>
-          <w:sz w:val="22"/>
-          <w:szCs w:val="22"/>
-        </w:rPr>
-        <w:t xml:space="preserve">                </w:t>
-      </w:r>
-      <w:proofErr w:type="spellStart"/>
-      <w:r>
-        <w:rPr>
-          <w:rFonts w:ascii="Arial" w:hAnsi="Arial" w:cs="Arial"/>
-          <w:sz w:val="22"/>
-          <w:szCs w:val="22"/>
-        </w:rPr>
-        <w:t>self.shared_state</w:t>
-      </w:r>
-      <w:proofErr w:type="spellEnd"/>
-      <w:r>
-        <w:rPr>
-          <w:rFonts w:ascii="Arial" w:hAnsi="Arial" w:cs="Arial"/>
-          <w:sz w:val="22"/>
-          <w:szCs w:val="22"/>
-        </w:rPr>
-        <w:t>[</w:t>
-      </w:r>
-      <w:proofErr w:type="spellStart"/>
-      <w:r>
-        <w:rPr>
-          <w:rFonts w:ascii="Arial" w:hAnsi="Arial" w:cs="Arial"/>
-          <w:sz w:val="22"/>
-          <w:szCs w:val="22"/>
-        </w:rPr>
-        <w:t>f"channel</w:t>
-      </w:r>
-      <w:proofErr w:type="spellEnd"/>
-      <w:r>
-        <w:rPr>
-          <w:rFonts w:ascii="Arial" w:hAnsi="Arial" w:cs="Arial"/>
-          <w:sz w:val="22"/>
-          <w:szCs w:val="22"/>
-        </w:rPr>
-        <w:t>_{</w:t>
-      </w:r>
-      <w:proofErr w:type="spellStart"/>
-      <w:r>
-        <w:rPr>
-          <w:rFonts w:ascii="Arial" w:hAnsi="Arial" w:cs="Arial"/>
-          <w:sz w:val="22"/>
-          <w:szCs w:val="22"/>
-        </w:rPr>
-        <w:t>self.channel_id</w:t>
-      </w:r>
-      <w:proofErr w:type="spellEnd"/>
-      <w:r>
-        <w:rPr>
-          <w:rFonts w:ascii="Arial" w:hAnsi="Arial" w:cs="Arial"/>
-          <w:sz w:val="22"/>
-          <w:szCs w:val="22"/>
-        </w:rPr>
-        <w:t>}_current"] = temp</w:t>
+        <w:t xml:space="preserve">            with self.lock:</w:t>
+      </w:r>
+    </w:p>
+    <w:p>
+      <w:pPr>
+        <w:rPr>
+          <w:rFonts w:ascii="Arial" w:hAnsi="Arial" w:cs="Arial"/>
+          <w:sz w:val="22"/>
+          <w:szCs w:val="22"/>
+        </w:rPr>
+      </w:pPr>
+      <w:r>
+        <w:rPr>
+          <w:rFonts w:ascii="Arial" w:hAnsi="Arial" w:cs="Arial"/>
+          <w:sz w:val="22"/>
+          <w:szCs w:val="22"/>
+        </w:rPr>
+        <w:t xml:space="preserve">                self.shared_state[f"channel_{self.channel_id}_current"] = temp</w:t>
       </w:r>
     </w:p>
     <w:p>
@@ -3575,114 +2774,24 @@
           <w:sz w:val="22"/>
           <w:szCs w:val="22"/>
         </w:rPr>
-        <w:t xml:space="preserve">                </w:t>
-      </w:r>
-      <w:proofErr w:type="spellStart"/>
-      <w:r>
-        <w:rPr>
-          <w:rFonts w:ascii="Arial" w:hAnsi="Arial" w:cs="Arial"/>
-          <w:sz w:val="22"/>
-          <w:szCs w:val="22"/>
-        </w:rPr>
-        <w:t>setpoint_key</w:t>
-      </w:r>
-      <w:proofErr w:type="spellEnd"/>
-      <w:r>
-        <w:rPr>
-          <w:rFonts w:ascii="Arial" w:hAnsi="Arial" w:cs="Arial"/>
-          <w:sz w:val="22"/>
-          <w:szCs w:val="22"/>
-        </w:rPr>
-        <w:t xml:space="preserve"> = </w:t>
-      </w:r>
-      <w:proofErr w:type="spellStart"/>
-      <w:r>
-        <w:rPr>
-          <w:rFonts w:ascii="Arial" w:hAnsi="Arial" w:cs="Arial"/>
-          <w:sz w:val="22"/>
-          <w:szCs w:val="22"/>
-        </w:rPr>
-        <w:t>f"channel</w:t>
-      </w:r>
-      <w:proofErr w:type="spellEnd"/>
-      <w:r>
-        <w:rPr>
-          <w:rFonts w:ascii="Arial" w:hAnsi="Arial" w:cs="Arial"/>
-          <w:sz w:val="22"/>
-          <w:szCs w:val="22"/>
-        </w:rPr>
-        <w:t>_{</w:t>
-      </w:r>
-      <w:proofErr w:type="spellStart"/>
-      <w:r>
-        <w:rPr>
-          <w:rFonts w:ascii="Arial" w:hAnsi="Arial" w:cs="Arial"/>
-          <w:sz w:val="22"/>
-          <w:szCs w:val="22"/>
-        </w:rPr>
-        <w:t>self.channel_id</w:t>
-      </w:r>
-      <w:proofErr w:type="spellEnd"/>
-      <w:r>
-        <w:rPr>
-          <w:rFonts w:ascii="Arial" w:hAnsi="Arial" w:cs="Arial"/>
-          <w:sz w:val="22"/>
-          <w:szCs w:val="22"/>
-        </w:rPr>
-        <w:t>}_setpoint"</w:t>
-      </w:r>
-    </w:p>
-    <w:p>
-      <w:pPr>
-        <w:rPr>
-          <w:rFonts w:ascii="Arial" w:hAnsi="Arial" w:cs="Arial"/>
-          <w:sz w:val="22"/>
-          <w:szCs w:val="22"/>
-        </w:rPr>
-      </w:pPr>
-      <w:r>
-        <w:rPr>
-          <w:rFonts w:ascii="Arial" w:hAnsi="Arial" w:cs="Arial"/>
-          <w:sz w:val="22"/>
-          <w:szCs w:val="22"/>
-        </w:rPr>
-        <w:t xml:space="preserve">                setpoint = </w:t>
-      </w:r>
-      <w:proofErr w:type="spellStart"/>
-      <w:r>
-        <w:rPr>
-          <w:rFonts w:ascii="Arial" w:hAnsi="Arial" w:cs="Arial"/>
-          <w:sz w:val="22"/>
-          <w:szCs w:val="22"/>
-        </w:rPr>
-        <w:t>self.shared_state.get</w:t>
-      </w:r>
-      <w:proofErr w:type="spellEnd"/>
-      <w:r>
-        <w:rPr>
-          <w:rFonts w:ascii="Arial" w:hAnsi="Arial" w:cs="Arial"/>
-          <w:sz w:val="22"/>
-          <w:szCs w:val="22"/>
-        </w:rPr>
-        <w:t>(</w:t>
-      </w:r>
-      <w:proofErr w:type="spellStart"/>
-      <w:r>
-        <w:rPr>
-          <w:rFonts w:ascii="Arial" w:hAnsi="Arial" w:cs="Arial"/>
-          <w:sz w:val="22"/>
-          <w:szCs w:val="22"/>
-        </w:rPr>
-        <w:t>setpoint_key</w:t>
-      </w:r>
-      <w:proofErr w:type="spellEnd"/>
-      <w:r>
-        <w:rPr>
-          <w:rFonts w:ascii="Arial" w:hAnsi="Arial" w:cs="Arial"/>
-          <w:sz w:val="22"/>
-          <w:szCs w:val="22"/>
-        </w:rPr>
-        <w:t>)</w:t>
+        <w:t xml:space="preserve">                setpoint_key = f"channel_{self.channel_id}_setpoint"</w:t>
+      </w:r>
+    </w:p>
+    <w:p>
+      <w:pPr>
+        <w:rPr>
+          <w:rFonts w:ascii="Arial" w:hAnsi="Arial" w:cs="Arial"/>
+          <w:sz w:val="22"/>
+          <w:szCs w:val="22"/>
+        </w:rPr>
+      </w:pPr>
+      <w:r>
+        <w:rPr>
+          <w:rFonts w:ascii="Arial" w:hAnsi="Arial" w:cs="Arial"/>
+          <w:sz w:val="22"/>
+          <w:szCs w:val="22"/>
+        </w:rPr>
+        <w:t xml:space="preserve">                setpoint = self.shared_state.get(setpoint_key)</w:t>
       </w:r>
     </w:p>
     <w:p>
@@ -3725,43 +2834,7 @@
           <w:sz w:val="22"/>
           <w:szCs w:val="22"/>
         </w:rPr>
-        <w:t xml:space="preserve">                print(f"[Channel {</w:t>
-      </w:r>
-      <w:proofErr w:type="spellStart"/>
-      <w:r>
-        <w:rPr>
-          <w:rFonts w:ascii="Arial" w:hAnsi="Arial" w:cs="Arial"/>
-          <w:sz w:val="22"/>
-          <w:szCs w:val="22"/>
-        </w:rPr>
-        <w:t>self.channel_id</w:t>
-      </w:r>
-      <w:proofErr w:type="spellEnd"/>
-      <w:r>
-        <w:rPr>
-          <w:rFonts w:ascii="Arial" w:hAnsi="Arial" w:cs="Arial"/>
-          <w:sz w:val="22"/>
-          <w:szCs w:val="22"/>
-        </w:rPr>
-        <w:t>}] Temp: {temp}°</w:t>
-      </w:r>
-      <w:proofErr w:type="spellStart"/>
-      <w:r>
-        <w:rPr>
-          <w:rFonts w:ascii="Arial" w:hAnsi="Arial" w:cs="Arial"/>
-          <w:sz w:val="22"/>
-          <w:szCs w:val="22"/>
-        </w:rPr>
-        <w:t>C at</w:t>
-      </w:r>
-      <w:proofErr w:type="spellEnd"/>
-      <w:r>
-        <w:rPr>
-          <w:rFonts w:ascii="Arial" w:hAnsi="Arial" w:cs="Arial"/>
-          <w:sz w:val="22"/>
-          <w:szCs w:val="22"/>
-        </w:rPr>
-        <w:t xml:space="preserve"> {timestamp}")</w:t>
+        <w:t xml:space="preserve">                print(f"[Channel {self.channel_id}] Temp: {temp}°C at {timestamp}")</w:t>
       </w:r>
     </w:p>
     <w:p>
@@ -3855,25 +2928,7 @@
           <w:sz w:val="22"/>
           <w:szCs w:val="22"/>
         </w:rPr>
-        <w:t xml:space="preserve">                        print(f"[Channel {</w:t>
-      </w:r>
-      <w:proofErr w:type="spellStart"/>
-      <w:r>
-        <w:rPr>
-          <w:rFonts w:ascii="Arial" w:hAnsi="Arial" w:cs="Arial"/>
-          <w:sz w:val="22"/>
-          <w:szCs w:val="22"/>
-        </w:rPr>
-        <w:t>self.channel_id</w:t>
-      </w:r>
-      <w:proofErr w:type="spellEnd"/>
-      <w:r>
-        <w:rPr>
-          <w:rFonts w:ascii="Arial" w:hAnsi="Arial" w:cs="Arial"/>
-          <w:sz w:val="22"/>
-          <w:szCs w:val="22"/>
-        </w:rPr>
-        <w:t xml:space="preserve">}] </w:t>
+        <w:t xml:space="preserve">                        print(f"[Channel {self.channel_id}] </w:t>
       </w:r>
       <w:r>
         <w:rPr>
@@ -3932,60 +2987,24 @@
           <w:sz w:val="22"/>
           <w:szCs w:val="22"/>
         </w:rPr>
-        <w:t xml:space="preserve">            </w:t>
-      </w:r>
-      <w:proofErr w:type="spellStart"/>
-      <w:r>
-        <w:rPr>
-          <w:rFonts w:ascii="Arial" w:hAnsi="Arial" w:cs="Arial"/>
-          <w:sz w:val="22"/>
-          <w:szCs w:val="22"/>
-        </w:rPr>
-        <w:t>self.temp_queue.put</w:t>
-      </w:r>
-      <w:proofErr w:type="spellEnd"/>
-      <w:r>
-        <w:rPr>
-          <w:rFonts w:ascii="Arial" w:hAnsi="Arial" w:cs="Arial"/>
-          <w:sz w:val="22"/>
-          <w:szCs w:val="22"/>
-        </w:rPr>
-        <w:t>({</w:t>
-      </w:r>
-    </w:p>
-    <w:p>
-      <w:pPr>
-        <w:rPr>
-          <w:rFonts w:ascii="Arial" w:hAnsi="Arial" w:cs="Arial"/>
-          <w:sz w:val="22"/>
-          <w:szCs w:val="22"/>
-        </w:rPr>
-      </w:pPr>
-      <w:r>
-        <w:rPr>
-          <w:rFonts w:ascii="Arial" w:hAnsi="Arial" w:cs="Arial"/>
-          <w:sz w:val="22"/>
-          <w:szCs w:val="22"/>
-        </w:rPr>
-        <w:t xml:space="preserve">                'channel': </w:t>
-      </w:r>
-      <w:proofErr w:type="spellStart"/>
-      <w:r>
-        <w:rPr>
-          <w:rFonts w:ascii="Arial" w:hAnsi="Arial" w:cs="Arial"/>
-          <w:sz w:val="22"/>
-          <w:szCs w:val="22"/>
-        </w:rPr>
-        <w:t>self.channel_id</w:t>
-      </w:r>
-      <w:proofErr w:type="spellEnd"/>
-      <w:r>
-        <w:rPr>
-          <w:rFonts w:ascii="Arial" w:hAnsi="Arial" w:cs="Arial"/>
-          <w:sz w:val="22"/>
-          <w:szCs w:val="22"/>
-        </w:rPr>
-        <w:t>,</w:t>
+        <w:t xml:space="preserve">            self.temp_queue.put({</w:t>
+      </w:r>
+    </w:p>
+    <w:p>
+      <w:pPr>
+        <w:rPr>
+          <w:rFonts w:ascii="Arial" w:hAnsi="Arial" w:cs="Arial"/>
+          <w:sz w:val="22"/>
+          <w:szCs w:val="22"/>
+        </w:rPr>
+      </w:pPr>
+      <w:r>
+        <w:rPr>
+          <w:rFonts w:ascii="Arial" w:hAnsi="Arial" w:cs="Arial"/>
+          <w:sz w:val="22"/>
+          <w:szCs w:val="22"/>
+        </w:rPr>
+        <w:t xml:space="preserve">                'channel': self.channel_id,</w:t>
       </w:r>
     </w:p>
     <w:p>
@@ -4062,510 +3081,230 @@
           <w:sz w:val="22"/>
           <w:szCs w:val="22"/>
         </w:rPr>
-        <w:t xml:space="preserve">            </w:t>
-      </w:r>
-      <w:proofErr w:type="spellStart"/>
-      <w:r>
-        <w:rPr>
-          <w:rFonts w:ascii="Arial" w:hAnsi="Arial" w:cs="Arial"/>
-          <w:sz w:val="22"/>
-          <w:szCs w:val="22"/>
-        </w:rPr>
-        <w:t>time.sleep</w:t>
-      </w:r>
-      <w:proofErr w:type="spellEnd"/>
-      <w:r>
-        <w:rPr>
-          <w:rFonts w:ascii="Arial" w:hAnsi="Arial" w:cs="Arial"/>
-          <w:sz w:val="22"/>
-          <w:szCs w:val="22"/>
-        </w:rPr>
-        <w:t>(2)</w:t>
-      </w:r>
-    </w:p>
-    <w:p>
-      <w:pPr>
-        <w:rPr>
-          <w:rFonts w:ascii="Arial" w:hAnsi="Arial" w:cs="Arial"/>
-          <w:sz w:val="22"/>
-          <w:szCs w:val="22"/>
-        </w:rPr>
-      </w:pPr>
-    </w:p>
-    <w:p>
-      <w:pPr>
-        <w:rPr>
-          <w:rFonts w:ascii="Arial" w:hAnsi="Arial" w:cs="Arial"/>
-          <w:sz w:val="22"/>
-          <w:szCs w:val="22"/>
-        </w:rPr>
-      </w:pPr>
-      <w:r>
-        <w:rPr>
-          <w:rFonts w:ascii="Arial" w:hAnsi="Arial" w:cs="Arial"/>
-          <w:sz w:val="22"/>
-          <w:szCs w:val="22"/>
-        </w:rPr>
-        <w:t xml:space="preserve">        print(f"[Channel {</w:t>
-      </w:r>
-      <w:proofErr w:type="spellStart"/>
-      <w:r>
-        <w:rPr>
-          <w:rFonts w:ascii="Arial" w:hAnsi="Arial" w:cs="Arial"/>
-          <w:sz w:val="22"/>
-          <w:szCs w:val="22"/>
-        </w:rPr>
-        <w:t>self.channel_id</w:t>
-      </w:r>
-      <w:proofErr w:type="spellEnd"/>
-      <w:r>
-        <w:rPr>
-          <w:rFonts w:ascii="Arial" w:hAnsi="Arial" w:cs="Arial"/>
-          <w:sz w:val="22"/>
-          <w:szCs w:val="22"/>
-        </w:rPr>
-        <w:t>}] Stopped gracefully.")</w:t>
-      </w:r>
-    </w:p>
-    <w:p>
-      <w:pPr>
-        <w:rPr>
-          <w:rFonts w:ascii="Arial" w:hAnsi="Arial" w:cs="Arial"/>
-          <w:sz w:val="22"/>
-          <w:szCs w:val="22"/>
-        </w:rPr>
-      </w:pPr>
-    </w:p>
-    <w:p>
-      <w:pPr>
-        <w:rPr>
-          <w:rFonts w:ascii="Arial" w:hAnsi="Arial" w:cs="Arial"/>
-          <w:sz w:val="22"/>
-          <w:szCs w:val="22"/>
-        </w:rPr>
-      </w:pPr>
-    </w:p>
-    <w:p>
-      <w:pPr>
-        <w:rPr>
-          <w:rFonts w:ascii="Arial" w:hAnsi="Arial" w:cs="Arial"/>
-          <w:sz w:val="22"/>
-          <w:szCs w:val="22"/>
-        </w:rPr>
-      </w:pPr>
-      <w:r>
-        <w:rPr>
-          <w:rFonts w:ascii="Arial" w:hAnsi="Arial" w:cs="Arial"/>
-          <w:sz w:val="22"/>
-          <w:szCs w:val="22"/>
-        </w:rPr>
-        <w:t xml:space="preserve">class </w:t>
-      </w:r>
-      <w:proofErr w:type="spellStart"/>
-      <w:r>
-        <w:rPr>
-          <w:rFonts w:ascii="Arial" w:hAnsi="Arial" w:cs="Arial"/>
-          <w:sz w:val="22"/>
-          <w:szCs w:val="22"/>
-        </w:rPr>
-        <w:t>TCUMasterProcess</w:t>
-      </w:r>
-      <w:proofErr w:type="spellEnd"/>
-      <w:r>
-        <w:rPr>
-          <w:rFonts w:ascii="Arial" w:hAnsi="Arial" w:cs="Arial"/>
-          <w:sz w:val="22"/>
-          <w:szCs w:val="22"/>
-        </w:rPr>
-        <w:t>:</w:t>
-      </w:r>
-    </w:p>
-    <w:p>
-      <w:pPr>
-        <w:rPr>
-          <w:rFonts w:ascii="Arial" w:hAnsi="Arial" w:cs="Arial"/>
-          <w:sz w:val="22"/>
-          <w:szCs w:val="22"/>
-        </w:rPr>
-      </w:pPr>
-      <w:r>
-        <w:rPr>
-          <w:rFonts w:ascii="Arial" w:hAnsi="Arial" w:cs="Arial"/>
-          <w:sz w:val="22"/>
-          <w:szCs w:val="22"/>
-        </w:rPr>
-        <w:t xml:space="preserve">    def __</w:t>
-      </w:r>
-      <w:proofErr w:type="spellStart"/>
-      <w:r>
-        <w:rPr>
-          <w:rFonts w:ascii="Arial" w:hAnsi="Arial" w:cs="Arial"/>
-          <w:sz w:val="22"/>
-          <w:szCs w:val="22"/>
-        </w:rPr>
-        <w:t>init</w:t>
-      </w:r>
-      <w:proofErr w:type="spellEnd"/>
-      <w:r>
-        <w:rPr>
-          <w:rFonts w:ascii="Arial" w:hAnsi="Arial" w:cs="Arial"/>
-          <w:sz w:val="22"/>
-          <w:szCs w:val="22"/>
-        </w:rPr>
-        <w:t xml:space="preserve">__(self, </w:t>
-      </w:r>
-      <w:proofErr w:type="spellStart"/>
-      <w:r>
-        <w:rPr>
-          <w:rFonts w:ascii="Arial" w:hAnsi="Arial" w:cs="Arial"/>
-          <w:sz w:val="22"/>
-          <w:szCs w:val="22"/>
-        </w:rPr>
-        <w:t>num_channels</w:t>
-      </w:r>
-      <w:proofErr w:type="spellEnd"/>
-      <w:r>
-        <w:rPr>
-          <w:rFonts w:ascii="Arial" w:hAnsi="Arial" w:cs="Arial"/>
-          <w:sz w:val="22"/>
-          <w:szCs w:val="22"/>
-        </w:rPr>
-        <w:t>=4):</w:t>
-      </w:r>
-    </w:p>
-    <w:p>
-      <w:pPr>
-        <w:rPr>
-          <w:rFonts w:ascii="Arial" w:hAnsi="Arial" w:cs="Arial"/>
-          <w:sz w:val="22"/>
-          <w:szCs w:val="22"/>
-        </w:rPr>
-      </w:pPr>
-      <w:r>
-        <w:rPr>
-          <w:rFonts w:ascii="Arial" w:hAnsi="Arial" w:cs="Arial"/>
-          <w:sz w:val="22"/>
-          <w:szCs w:val="22"/>
-        </w:rPr>
-        <w:t xml:space="preserve">        </w:t>
-      </w:r>
-      <w:proofErr w:type="spellStart"/>
-      <w:r>
-        <w:rPr>
-          <w:rFonts w:ascii="Arial" w:hAnsi="Arial" w:cs="Arial"/>
-          <w:sz w:val="22"/>
-          <w:szCs w:val="22"/>
-        </w:rPr>
-        <w:t>self.num_channels</w:t>
-      </w:r>
-      <w:proofErr w:type="spellEnd"/>
-      <w:r>
-        <w:rPr>
-          <w:rFonts w:ascii="Arial" w:hAnsi="Arial" w:cs="Arial"/>
-          <w:sz w:val="22"/>
-          <w:szCs w:val="22"/>
-        </w:rPr>
-        <w:t xml:space="preserve"> = </w:t>
-      </w:r>
-      <w:proofErr w:type="spellStart"/>
-      <w:r>
-        <w:rPr>
-          <w:rFonts w:ascii="Arial" w:hAnsi="Arial" w:cs="Arial"/>
-          <w:sz w:val="22"/>
-          <w:szCs w:val="22"/>
-        </w:rPr>
-        <w:t>num_channels</w:t>
-      </w:r>
-      <w:proofErr w:type="spellEnd"/>
-    </w:p>
-    <w:p>
-      <w:pPr>
-        <w:rPr>
-          <w:rFonts w:ascii="Arial" w:hAnsi="Arial" w:cs="Arial"/>
-          <w:sz w:val="22"/>
-          <w:szCs w:val="22"/>
-        </w:rPr>
-      </w:pPr>
-      <w:r>
-        <w:rPr>
-          <w:rFonts w:ascii="Arial" w:hAnsi="Arial" w:cs="Arial"/>
-          <w:sz w:val="22"/>
-          <w:szCs w:val="22"/>
-        </w:rPr>
-        <w:t xml:space="preserve">        </w:t>
-      </w:r>
-      <w:proofErr w:type="spellStart"/>
-      <w:r>
-        <w:rPr>
-          <w:rFonts w:ascii="Arial" w:hAnsi="Arial" w:cs="Arial"/>
-          <w:sz w:val="22"/>
-          <w:szCs w:val="22"/>
-        </w:rPr>
-        <w:t>self.manager</w:t>
-      </w:r>
-      <w:proofErr w:type="spellEnd"/>
-      <w:r>
-        <w:rPr>
-          <w:rFonts w:ascii="Arial" w:hAnsi="Arial" w:cs="Arial"/>
-          <w:sz w:val="22"/>
-          <w:szCs w:val="22"/>
-        </w:rPr>
-        <w:t xml:space="preserve"> = Manager()</w:t>
-      </w:r>
-    </w:p>
-    <w:p>
-      <w:pPr>
-        <w:rPr>
-          <w:rFonts w:ascii="Arial" w:hAnsi="Arial" w:cs="Arial"/>
-          <w:sz w:val="22"/>
-          <w:szCs w:val="22"/>
-        </w:rPr>
-      </w:pPr>
-      <w:r>
-        <w:rPr>
-          <w:rFonts w:ascii="Arial" w:hAnsi="Arial" w:cs="Arial"/>
-          <w:sz w:val="22"/>
-          <w:szCs w:val="22"/>
-        </w:rPr>
-        <w:t xml:space="preserve">        </w:t>
-      </w:r>
-      <w:proofErr w:type="spellStart"/>
-      <w:r>
-        <w:rPr>
-          <w:rFonts w:ascii="Arial" w:hAnsi="Arial" w:cs="Arial"/>
-          <w:sz w:val="22"/>
-          <w:szCs w:val="22"/>
-        </w:rPr>
-        <w:t>self.temp_queue</w:t>
-      </w:r>
-      <w:proofErr w:type="spellEnd"/>
-      <w:r>
-        <w:rPr>
-          <w:rFonts w:ascii="Arial" w:hAnsi="Arial" w:cs="Arial"/>
-          <w:sz w:val="22"/>
-          <w:szCs w:val="22"/>
-        </w:rPr>
-        <w:t xml:space="preserve"> = </w:t>
-      </w:r>
-      <w:proofErr w:type="spellStart"/>
-      <w:r>
-        <w:rPr>
-          <w:rFonts w:ascii="Arial" w:hAnsi="Arial" w:cs="Arial"/>
-          <w:sz w:val="22"/>
-          <w:szCs w:val="22"/>
-        </w:rPr>
-        <w:t>self.manager.Queue</w:t>
-      </w:r>
-      <w:proofErr w:type="spellEnd"/>
-      <w:r>
-        <w:rPr>
-          <w:rFonts w:ascii="Arial" w:hAnsi="Arial" w:cs="Arial"/>
-          <w:sz w:val="22"/>
-          <w:szCs w:val="22"/>
-        </w:rPr>
-        <w:t>()</w:t>
-      </w:r>
-    </w:p>
-    <w:p>
-      <w:pPr>
-        <w:rPr>
-          <w:rFonts w:ascii="Arial" w:hAnsi="Arial" w:cs="Arial"/>
-          <w:sz w:val="22"/>
-          <w:szCs w:val="22"/>
-        </w:rPr>
-      </w:pPr>
-      <w:r>
-        <w:rPr>
-          <w:rFonts w:ascii="Arial" w:hAnsi="Arial" w:cs="Arial"/>
-          <w:sz w:val="22"/>
-          <w:szCs w:val="22"/>
-        </w:rPr>
-        <w:t xml:space="preserve">        </w:t>
-      </w:r>
-      <w:proofErr w:type="spellStart"/>
-      <w:r>
-        <w:rPr>
-          <w:rFonts w:ascii="Arial" w:hAnsi="Arial" w:cs="Arial"/>
-          <w:sz w:val="22"/>
-          <w:szCs w:val="22"/>
-        </w:rPr>
-        <w:t>self.shared_state</w:t>
-      </w:r>
-      <w:proofErr w:type="spellEnd"/>
-      <w:r>
-        <w:rPr>
-          <w:rFonts w:ascii="Arial" w:hAnsi="Arial" w:cs="Arial"/>
-          <w:sz w:val="22"/>
-          <w:szCs w:val="22"/>
-        </w:rPr>
-        <w:t xml:space="preserve"> = </w:t>
-      </w:r>
-      <w:proofErr w:type="spellStart"/>
-      <w:r>
-        <w:rPr>
-          <w:rFonts w:ascii="Arial" w:hAnsi="Arial" w:cs="Arial"/>
-          <w:sz w:val="22"/>
-          <w:szCs w:val="22"/>
-        </w:rPr>
-        <w:t>self.manager.dict</w:t>
-      </w:r>
-      <w:proofErr w:type="spellEnd"/>
-      <w:r>
-        <w:rPr>
-          <w:rFonts w:ascii="Arial" w:hAnsi="Arial" w:cs="Arial"/>
-          <w:sz w:val="22"/>
-          <w:szCs w:val="22"/>
-        </w:rPr>
-        <w:t>()</w:t>
-      </w:r>
-    </w:p>
-    <w:p>
-      <w:pPr>
-        <w:rPr>
-          <w:rFonts w:ascii="Arial" w:hAnsi="Arial" w:cs="Arial"/>
-          <w:sz w:val="22"/>
-          <w:szCs w:val="22"/>
-        </w:rPr>
-      </w:pPr>
-      <w:r>
-        <w:rPr>
-          <w:rFonts w:ascii="Arial" w:hAnsi="Arial" w:cs="Arial"/>
-          <w:sz w:val="22"/>
-          <w:szCs w:val="22"/>
-        </w:rPr>
-        <w:t xml:space="preserve">        </w:t>
-      </w:r>
-      <w:proofErr w:type="spellStart"/>
-      <w:r>
-        <w:rPr>
-          <w:rFonts w:ascii="Arial" w:hAnsi="Arial" w:cs="Arial"/>
-          <w:sz w:val="22"/>
-          <w:szCs w:val="22"/>
-        </w:rPr>
-        <w:t>self.lock</w:t>
-      </w:r>
-      <w:proofErr w:type="spellEnd"/>
-      <w:r>
-        <w:rPr>
-          <w:rFonts w:ascii="Arial" w:hAnsi="Arial" w:cs="Arial"/>
-          <w:sz w:val="22"/>
-          <w:szCs w:val="22"/>
-        </w:rPr>
-        <w:t xml:space="preserve"> = Lock()</w:t>
-      </w:r>
-    </w:p>
-    <w:p>
-      <w:pPr>
-        <w:rPr>
-          <w:rFonts w:ascii="Arial" w:hAnsi="Arial" w:cs="Arial"/>
-          <w:sz w:val="22"/>
-          <w:szCs w:val="22"/>
-        </w:rPr>
-      </w:pPr>
-      <w:r>
-        <w:rPr>
-          <w:rFonts w:ascii="Arial" w:hAnsi="Arial" w:cs="Arial"/>
-          <w:sz w:val="22"/>
-          <w:szCs w:val="22"/>
-        </w:rPr>
-        <w:t xml:space="preserve">        </w:t>
-      </w:r>
-      <w:proofErr w:type="spellStart"/>
-      <w:r>
-        <w:rPr>
-          <w:rFonts w:ascii="Arial" w:hAnsi="Arial" w:cs="Arial"/>
-          <w:sz w:val="22"/>
-          <w:szCs w:val="22"/>
-        </w:rPr>
-        <w:t>self.stop_event</w:t>
-      </w:r>
-      <w:proofErr w:type="spellEnd"/>
-      <w:r>
-        <w:rPr>
-          <w:rFonts w:ascii="Arial" w:hAnsi="Arial" w:cs="Arial"/>
-          <w:sz w:val="22"/>
-          <w:szCs w:val="22"/>
-        </w:rPr>
-        <w:t xml:space="preserve"> = Event()  # &lt;-- NEW: Event to control stopping</w:t>
-      </w:r>
-    </w:p>
-    <w:p>
-      <w:pPr>
-        <w:rPr>
-          <w:rFonts w:ascii="Arial" w:hAnsi="Arial" w:cs="Arial"/>
-          <w:sz w:val="22"/>
-          <w:szCs w:val="22"/>
-        </w:rPr>
-      </w:pPr>
-      <w:r>
-        <w:rPr>
-          <w:rFonts w:ascii="Arial" w:hAnsi="Arial" w:cs="Arial"/>
-          <w:sz w:val="22"/>
-          <w:szCs w:val="22"/>
-        </w:rPr>
-        <w:t xml:space="preserve">        </w:t>
-      </w:r>
-      <w:proofErr w:type="spellStart"/>
-      <w:r>
-        <w:rPr>
-          <w:rFonts w:ascii="Arial" w:hAnsi="Arial" w:cs="Arial"/>
-          <w:sz w:val="22"/>
-          <w:szCs w:val="22"/>
-        </w:rPr>
-        <w:t>self.monitors</w:t>
-      </w:r>
-      <w:proofErr w:type="spellEnd"/>
-      <w:r>
-        <w:rPr>
-          <w:rFonts w:ascii="Arial" w:hAnsi="Arial" w:cs="Arial"/>
-          <w:sz w:val="22"/>
-          <w:szCs w:val="22"/>
-        </w:rPr>
-        <w:t xml:space="preserve"> = []</w:t>
-      </w:r>
-    </w:p>
-    <w:p>
-      <w:pPr>
-        <w:rPr>
-          <w:rFonts w:ascii="Arial" w:hAnsi="Arial" w:cs="Arial"/>
-          <w:sz w:val="22"/>
-          <w:szCs w:val="22"/>
-        </w:rPr>
-      </w:pPr>
-    </w:p>
-    <w:p>
-      <w:pPr>
-        <w:rPr>
-          <w:rFonts w:ascii="Arial" w:hAnsi="Arial" w:cs="Arial"/>
-          <w:sz w:val="22"/>
-          <w:szCs w:val="22"/>
-        </w:rPr>
-      </w:pPr>
-      <w:r>
-        <w:rPr>
-          <w:rFonts w:ascii="Arial" w:hAnsi="Arial" w:cs="Arial"/>
-          <w:sz w:val="22"/>
-          <w:szCs w:val="22"/>
-        </w:rPr>
-        <w:t xml:space="preserve">    def </w:t>
-      </w:r>
-      <w:proofErr w:type="spellStart"/>
-      <w:r>
-        <w:rPr>
-          <w:rFonts w:ascii="Arial" w:hAnsi="Arial" w:cs="Arial"/>
-          <w:sz w:val="22"/>
-          <w:szCs w:val="22"/>
-        </w:rPr>
-        <w:t>start_monitoring</w:t>
-      </w:r>
-      <w:proofErr w:type="spellEnd"/>
-      <w:r>
-        <w:rPr>
-          <w:rFonts w:ascii="Arial" w:hAnsi="Arial" w:cs="Arial"/>
-          <w:sz w:val="22"/>
-          <w:szCs w:val="22"/>
-        </w:rPr>
-        <w:t>(self):</w:t>
+        <w:t xml:space="preserve">            time.sleep(2)</w:t>
+      </w:r>
+    </w:p>
+    <w:p>
+      <w:pPr>
+        <w:rPr>
+          <w:rFonts w:ascii="Arial" w:hAnsi="Arial" w:cs="Arial"/>
+          <w:sz w:val="22"/>
+          <w:szCs w:val="22"/>
+        </w:rPr>
+      </w:pPr>
+    </w:p>
+    <w:p>
+      <w:pPr>
+        <w:rPr>
+          <w:rFonts w:ascii="Arial" w:hAnsi="Arial" w:cs="Arial"/>
+          <w:sz w:val="22"/>
+          <w:szCs w:val="22"/>
+        </w:rPr>
+      </w:pPr>
+      <w:r>
+        <w:rPr>
+          <w:rFonts w:ascii="Arial" w:hAnsi="Arial" w:cs="Arial"/>
+          <w:sz w:val="22"/>
+          <w:szCs w:val="22"/>
+        </w:rPr>
+        <w:t xml:space="preserve">        print(f"[Channel {self.channel_id}] Stopped gracefully.")</w:t>
+      </w:r>
+    </w:p>
+    <w:p>
+      <w:pPr>
+        <w:rPr>
+          <w:rFonts w:ascii="Arial" w:hAnsi="Arial" w:cs="Arial"/>
+          <w:sz w:val="22"/>
+          <w:szCs w:val="22"/>
+        </w:rPr>
+      </w:pPr>
+    </w:p>
+    <w:p>
+      <w:pPr>
+        <w:rPr>
+          <w:rFonts w:ascii="Arial" w:hAnsi="Arial" w:cs="Arial"/>
+          <w:sz w:val="22"/>
+          <w:szCs w:val="22"/>
+        </w:rPr>
+      </w:pPr>
+    </w:p>
+    <w:p>
+      <w:pPr>
+        <w:rPr>
+          <w:rFonts w:ascii="Arial" w:hAnsi="Arial" w:cs="Arial"/>
+          <w:sz w:val="22"/>
+          <w:szCs w:val="22"/>
+        </w:rPr>
+      </w:pPr>
+      <w:r>
+        <w:rPr>
+          <w:rFonts w:ascii="Arial" w:hAnsi="Arial" w:cs="Arial"/>
+          <w:sz w:val="22"/>
+          <w:szCs w:val="22"/>
+        </w:rPr>
+        <w:t>class TCUMasterProcess:</w:t>
+      </w:r>
+    </w:p>
+    <w:p>
+      <w:pPr>
+        <w:rPr>
+          <w:rFonts w:ascii="Arial" w:hAnsi="Arial" w:cs="Arial"/>
+          <w:sz w:val="22"/>
+          <w:szCs w:val="22"/>
+        </w:rPr>
+      </w:pPr>
+      <w:r>
+        <w:rPr>
+          <w:rFonts w:ascii="Arial" w:hAnsi="Arial" w:cs="Arial"/>
+          <w:sz w:val="22"/>
+          <w:szCs w:val="22"/>
+        </w:rPr>
+        <w:t xml:space="preserve">    def __init__(self, num_channels=4):</w:t>
+      </w:r>
+    </w:p>
+    <w:p>
+      <w:pPr>
+        <w:rPr>
+          <w:rFonts w:ascii="Arial" w:hAnsi="Arial" w:cs="Arial"/>
+          <w:sz w:val="22"/>
+          <w:szCs w:val="22"/>
+        </w:rPr>
+      </w:pPr>
+      <w:r>
+        <w:rPr>
+          <w:rFonts w:ascii="Arial" w:hAnsi="Arial" w:cs="Arial"/>
+          <w:sz w:val="22"/>
+          <w:szCs w:val="22"/>
+        </w:rPr>
+        <w:t xml:space="preserve">        self.num_channels = num_channels</w:t>
+      </w:r>
+    </w:p>
+    <w:p>
+      <w:pPr>
+        <w:rPr>
+          <w:rFonts w:ascii="Arial" w:hAnsi="Arial" w:cs="Arial"/>
+          <w:sz w:val="22"/>
+          <w:szCs w:val="22"/>
+        </w:rPr>
+      </w:pPr>
+      <w:r>
+        <w:rPr>
+          <w:rFonts w:ascii="Arial" w:hAnsi="Arial" w:cs="Arial"/>
+          <w:sz w:val="22"/>
+          <w:szCs w:val="22"/>
+        </w:rPr>
+        <w:t xml:space="preserve">        self.manager = Manager()</w:t>
+      </w:r>
+    </w:p>
+    <w:p>
+      <w:pPr>
+        <w:rPr>
+          <w:rFonts w:ascii="Arial" w:hAnsi="Arial" w:cs="Arial"/>
+          <w:sz w:val="22"/>
+          <w:szCs w:val="22"/>
+        </w:rPr>
+      </w:pPr>
+      <w:r>
+        <w:rPr>
+          <w:rFonts w:ascii="Arial" w:hAnsi="Arial" w:cs="Arial"/>
+          <w:sz w:val="22"/>
+          <w:szCs w:val="22"/>
+        </w:rPr>
+        <w:t xml:space="preserve">        self.temp_queue = self.manager.Queue()</w:t>
+      </w:r>
+    </w:p>
+    <w:p>
+      <w:pPr>
+        <w:rPr>
+          <w:rFonts w:ascii="Arial" w:hAnsi="Arial" w:cs="Arial"/>
+          <w:sz w:val="22"/>
+          <w:szCs w:val="22"/>
+        </w:rPr>
+      </w:pPr>
+      <w:r>
+        <w:rPr>
+          <w:rFonts w:ascii="Arial" w:hAnsi="Arial" w:cs="Arial"/>
+          <w:sz w:val="22"/>
+          <w:szCs w:val="22"/>
+        </w:rPr>
+        <w:t xml:space="preserve">        self.shared_state = self.manager.dict()</w:t>
+      </w:r>
+    </w:p>
+    <w:p>
+      <w:pPr>
+        <w:rPr>
+          <w:rFonts w:ascii="Arial" w:hAnsi="Arial" w:cs="Arial"/>
+          <w:sz w:val="22"/>
+          <w:szCs w:val="22"/>
+        </w:rPr>
+      </w:pPr>
+      <w:r>
+        <w:rPr>
+          <w:rFonts w:ascii="Arial" w:hAnsi="Arial" w:cs="Arial"/>
+          <w:sz w:val="22"/>
+          <w:szCs w:val="22"/>
+        </w:rPr>
+        <w:t xml:space="preserve">        self.lock = Lock()</w:t>
+      </w:r>
+    </w:p>
+    <w:p>
+      <w:pPr>
+        <w:rPr>
+          <w:rFonts w:ascii="Arial" w:hAnsi="Arial" w:cs="Arial"/>
+          <w:sz w:val="22"/>
+          <w:szCs w:val="22"/>
+        </w:rPr>
+      </w:pPr>
+      <w:r>
+        <w:rPr>
+          <w:rFonts w:ascii="Arial" w:hAnsi="Arial" w:cs="Arial"/>
+          <w:sz w:val="22"/>
+          <w:szCs w:val="22"/>
+        </w:rPr>
+        <w:t xml:space="preserve">        self.stop_event = Event()  # &lt;-- NEW: Event to control stopping</w:t>
+      </w:r>
+    </w:p>
+    <w:p>
+      <w:pPr>
+        <w:rPr>
+          <w:rFonts w:ascii="Arial" w:hAnsi="Arial" w:cs="Arial"/>
+          <w:sz w:val="22"/>
+          <w:szCs w:val="22"/>
+        </w:rPr>
+      </w:pPr>
+      <w:r>
+        <w:rPr>
+          <w:rFonts w:ascii="Arial" w:hAnsi="Arial" w:cs="Arial"/>
+          <w:sz w:val="22"/>
+          <w:szCs w:val="22"/>
+        </w:rPr>
+        <w:t xml:space="preserve">        self.monitors = []</w:t>
+      </w:r>
+    </w:p>
+    <w:p>
+      <w:pPr>
+        <w:rPr>
+          <w:rFonts w:ascii="Arial" w:hAnsi="Arial" w:cs="Arial"/>
+          <w:sz w:val="22"/>
+          <w:szCs w:val="22"/>
+        </w:rPr>
+      </w:pPr>
+    </w:p>
+    <w:p>
+      <w:pPr>
+        <w:rPr>
+          <w:rFonts w:ascii="Arial" w:hAnsi="Arial" w:cs="Arial"/>
+          <w:sz w:val="22"/>
+          <w:szCs w:val="22"/>
+        </w:rPr>
+      </w:pPr>
+      <w:r>
+        <w:rPr>
+          <w:rFonts w:ascii="Arial" w:hAnsi="Arial" w:cs="Arial"/>
+          <w:sz w:val="22"/>
+          <w:szCs w:val="22"/>
+        </w:rPr>
+        <w:t xml:space="preserve">    def start_monitoring(self):</w:t>
       </w:r>
     </w:p>
     <w:p>
@@ -4599,253 +3338,109 @@
           <w:sz w:val="22"/>
           <w:szCs w:val="22"/>
         </w:rPr>
-        <w:t xml:space="preserve">        for </w:t>
-      </w:r>
-      <w:proofErr w:type="spellStart"/>
-      <w:r>
-        <w:rPr>
-          <w:rFonts w:ascii="Arial" w:hAnsi="Arial" w:cs="Arial"/>
-          <w:sz w:val="22"/>
-          <w:szCs w:val="22"/>
-        </w:rPr>
-        <w:t>channel_id</w:t>
-      </w:r>
-      <w:proofErr w:type="spellEnd"/>
-      <w:r>
-        <w:rPr>
-          <w:rFonts w:ascii="Arial" w:hAnsi="Arial" w:cs="Arial"/>
-          <w:sz w:val="22"/>
-          <w:szCs w:val="22"/>
-        </w:rPr>
-        <w:t xml:space="preserve"> in range(1, </w:t>
-      </w:r>
-      <w:proofErr w:type="spellStart"/>
-      <w:r>
-        <w:rPr>
-          <w:rFonts w:ascii="Arial" w:hAnsi="Arial" w:cs="Arial"/>
-          <w:sz w:val="22"/>
-          <w:szCs w:val="22"/>
-        </w:rPr>
-        <w:t>self.num_channels</w:t>
-      </w:r>
-      <w:proofErr w:type="spellEnd"/>
-      <w:r>
-        <w:rPr>
-          <w:rFonts w:ascii="Arial" w:hAnsi="Arial" w:cs="Arial"/>
-          <w:sz w:val="22"/>
-          <w:szCs w:val="22"/>
-        </w:rPr>
-        <w:t xml:space="preserve"> + 1):</w:t>
-      </w:r>
-    </w:p>
-    <w:p>
-      <w:pPr>
-        <w:rPr>
-          <w:rFonts w:ascii="Arial" w:hAnsi="Arial" w:cs="Arial"/>
-          <w:sz w:val="22"/>
-          <w:szCs w:val="22"/>
-        </w:rPr>
-      </w:pPr>
-      <w:r>
-        <w:rPr>
-          <w:rFonts w:ascii="Arial" w:hAnsi="Arial" w:cs="Arial"/>
-          <w:sz w:val="22"/>
-          <w:szCs w:val="22"/>
-        </w:rPr>
-        <w:t xml:space="preserve">            monitor = </w:t>
-      </w:r>
-      <w:proofErr w:type="spellStart"/>
-      <w:r>
-        <w:rPr>
-          <w:rFonts w:ascii="Arial" w:hAnsi="Arial" w:cs="Arial"/>
-          <w:sz w:val="22"/>
-          <w:szCs w:val="22"/>
-        </w:rPr>
-        <w:t>ChannelMonitor</w:t>
-      </w:r>
-      <w:proofErr w:type="spellEnd"/>
-      <w:r>
-        <w:rPr>
-          <w:rFonts w:ascii="Arial" w:hAnsi="Arial" w:cs="Arial"/>
-          <w:sz w:val="22"/>
-          <w:szCs w:val="22"/>
-        </w:rPr>
-        <w:t>(</w:t>
-      </w:r>
-    </w:p>
-    <w:p>
-      <w:pPr>
-        <w:rPr>
-          <w:rFonts w:ascii="Arial" w:hAnsi="Arial" w:cs="Arial"/>
-          <w:sz w:val="22"/>
-          <w:szCs w:val="22"/>
-        </w:rPr>
-      </w:pPr>
-      <w:r>
-        <w:rPr>
-          <w:rFonts w:ascii="Arial" w:hAnsi="Arial" w:cs="Arial"/>
-          <w:sz w:val="22"/>
-          <w:szCs w:val="22"/>
-        </w:rPr>
-        <w:t xml:space="preserve">                </w:t>
-      </w:r>
-      <w:proofErr w:type="spellStart"/>
-      <w:r>
-        <w:rPr>
-          <w:rFonts w:ascii="Arial" w:hAnsi="Arial" w:cs="Arial"/>
-          <w:sz w:val="22"/>
-          <w:szCs w:val="22"/>
-        </w:rPr>
-        <w:t>channel_id</w:t>
-      </w:r>
-      <w:proofErr w:type="spellEnd"/>
-      <w:r>
-        <w:rPr>
-          <w:rFonts w:ascii="Arial" w:hAnsi="Arial" w:cs="Arial"/>
-          <w:sz w:val="22"/>
-          <w:szCs w:val="22"/>
-        </w:rPr>
-        <w:t>,</w:t>
-      </w:r>
-    </w:p>
-    <w:p>
-      <w:pPr>
-        <w:rPr>
-          <w:rFonts w:ascii="Arial" w:hAnsi="Arial" w:cs="Arial"/>
-          <w:sz w:val="22"/>
-          <w:szCs w:val="22"/>
-        </w:rPr>
-      </w:pPr>
-      <w:r>
-        <w:rPr>
-          <w:rFonts w:ascii="Arial" w:hAnsi="Arial" w:cs="Arial"/>
-          <w:sz w:val="22"/>
-          <w:szCs w:val="22"/>
-        </w:rPr>
-        <w:t xml:space="preserve">                </w:t>
-      </w:r>
-      <w:proofErr w:type="spellStart"/>
-      <w:r>
-        <w:rPr>
-          <w:rFonts w:ascii="Arial" w:hAnsi="Arial" w:cs="Arial"/>
-          <w:sz w:val="22"/>
-          <w:szCs w:val="22"/>
-        </w:rPr>
-        <w:t>self.temp_queue</w:t>
-      </w:r>
-      <w:proofErr w:type="spellEnd"/>
-      <w:r>
-        <w:rPr>
-          <w:rFonts w:ascii="Arial" w:hAnsi="Arial" w:cs="Arial"/>
-          <w:sz w:val="22"/>
-          <w:szCs w:val="22"/>
-        </w:rPr>
-        <w:t>,</w:t>
-      </w:r>
-    </w:p>
-    <w:p>
-      <w:pPr>
-        <w:rPr>
-          <w:rFonts w:ascii="Arial" w:hAnsi="Arial" w:cs="Arial"/>
-          <w:sz w:val="22"/>
-          <w:szCs w:val="22"/>
-        </w:rPr>
-      </w:pPr>
-      <w:r>
-        <w:rPr>
-          <w:rFonts w:ascii="Arial" w:hAnsi="Arial" w:cs="Arial"/>
-          <w:sz w:val="22"/>
-          <w:szCs w:val="22"/>
-        </w:rPr>
-        <w:t xml:space="preserve">                </w:t>
-      </w:r>
-      <w:proofErr w:type="spellStart"/>
-      <w:r>
-        <w:rPr>
-          <w:rFonts w:ascii="Arial" w:hAnsi="Arial" w:cs="Arial"/>
-          <w:sz w:val="22"/>
-          <w:szCs w:val="22"/>
-        </w:rPr>
-        <w:t>self.shared_state</w:t>
-      </w:r>
-      <w:proofErr w:type="spellEnd"/>
-      <w:r>
-        <w:rPr>
-          <w:rFonts w:ascii="Arial" w:hAnsi="Arial" w:cs="Arial"/>
-          <w:sz w:val="22"/>
-          <w:szCs w:val="22"/>
-        </w:rPr>
-        <w:t>,</w:t>
-      </w:r>
-    </w:p>
-    <w:p>
-      <w:pPr>
-        <w:rPr>
-          <w:rFonts w:ascii="Arial" w:hAnsi="Arial" w:cs="Arial"/>
-          <w:sz w:val="22"/>
-          <w:szCs w:val="22"/>
-        </w:rPr>
-      </w:pPr>
-      <w:r>
-        <w:rPr>
-          <w:rFonts w:ascii="Arial" w:hAnsi="Arial" w:cs="Arial"/>
-          <w:sz w:val="22"/>
-          <w:szCs w:val="22"/>
-        </w:rPr>
-        <w:t xml:space="preserve">                </w:t>
-      </w:r>
-      <w:proofErr w:type="spellStart"/>
-      <w:r>
-        <w:rPr>
-          <w:rFonts w:ascii="Arial" w:hAnsi="Arial" w:cs="Arial"/>
-          <w:sz w:val="22"/>
-          <w:szCs w:val="22"/>
-        </w:rPr>
-        <w:t>self.lock</w:t>
-      </w:r>
-      <w:proofErr w:type="spellEnd"/>
-      <w:r>
-        <w:rPr>
-          <w:rFonts w:ascii="Arial" w:hAnsi="Arial" w:cs="Arial"/>
-          <w:sz w:val="22"/>
-          <w:szCs w:val="22"/>
-        </w:rPr>
-        <w:t>,</w:t>
-      </w:r>
-    </w:p>
-    <w:p>
-      <w:pPr>
-        <w:rPr>
-          <w:rFonts w:ascii="Arial" w:hAnsi="Arial" w:cs="Arial"/>
-          <w:sz w:val="22"/>
-          <w:szCs w:val="22"/>
-        </w:rPr>
-      </w:pPr>
-      <w:r>
-        <w:rPr>
-          <w:rFonts w:ascii="Arial" w:hAnsi="Arial" w:cs="Arial"/>
-          <w:sz w:val="22"/>
-          <w:szCs w:val="22"/>
-        </w:rPr>
-        <w:t xml:space="preserve">                </w:t>
-      </w:r>
-      <w:proofErr w:type="spellStart"/>
-      <w:r>
-        <w:rPr>
-          <w:rFonts w:ascii="Arial" w:hAnsi="Arial" w:cs="Arial"/>
-          <w:sz w:val="22"/>
-          <w:szCs w:val="22"/>
-        </w:rPr>
-        <w:t>self.stop_event</w:t>
-      </w:r>
-      <w:proofErr w:type="spellEnd"/>
-      <w:r>
-        <w:rPr>
-          <w:rFonts w:ascii="Arial" w:hAnsi="Arial" w:cs="Arial"/>
-          <w:sz w:val="22"/>
-          <w:szCs w:val="22"/>
-        </w:rPr>
-        <w:t xml:space="preserve">  # Pass the Event</w:t>
+        <w:t xml:space="preserve">        for channel_id in range(1, self.num_channels + 1):</w:t>
+      </w:r>
+    </w:p>
+    <w:p>
+      <w:pPr>
+        <w:rPr>
+          <w:rFonts w:ascii="Arial" w:hAnsi="Arial" w:cs="Arial"/>
+          <w:sz w:val="22"/>
+          <w:szCs w:val="22"/>
+        </w:rPr>
+      </w:pPr>
+      <w:r>
+        <w:rPr>
+          <w:rFonts w:ascii="Arial" w:hAnsi="Arial" w:cs="Arial"/>
+          <w:sz w:val="22"/>
+          <w:szCs w:val="22"/>
+        </w:rPr>
+        <w:t xml:space="preserve">            monitor = ChannelMonitor(</w:t>
+      </w:r>
+    </w:p>
+    <w:p>
+      <w:pPr>
+        <w:rPr>
+          <w:rFonts w:ascii="Arial" w:hAnsi="Arial" w:cs="Arial"/>
+          <w:sz w:val="22"/>
+          <w:szCs w:val="22"/>
+        </w:rPr>
+      </w:pPr>
+      <w:r>
+        <w:rPr>
+          <w:rFonts w:ascii="Arial" w:hAnsi="Arial" w:cs="Arial"/>
+          <w:sz w:val="22"/>
+          <w:szCs w:val="22"/>
+        </w:rPr>
+        <w:t xml:space="preserve">                channel_id,</w:t>
+      </w:r>
+    </w:p>
+    <w:p>
+      <w:pPr>
+        <w:rPr>
+          <w:rFonts w:ascii="Arial" w:hAnsi="Arial" w:cs="Arial"/>
+          <w:sz w:val="22"/>
+          <w:szCs w:val="22"/>
+        </w:rPr>
+      </w:pPr>
+      <w:r>
+        <w:rPr>
+          <w:rFonts w:ascii="Arial" w:hAnsi="Arial" w:cs="Arial"/>
+          <w:sz w:val="22"/>
+          <w:szCs w:val="22"/>
+        </w:rPr>
+        <w:t xml:space="preserve">                self.temp_queue,</w:t>
+      </w:r>
+    </w:p>
+    <w:p>
+      <w:pPr>
+        <w:rPr>
+          <w:rFonts w:ascii="Arial" w:hAnsi="Arial" w:cs="Arial"/>
+          <w:sz w:val="22"/>
+          <w:szCs w:val="22"/>
+        </w:rPr>
+      </w:pPr>
+      <w:r>
+        <w:rPr>
+          <w:rFonts w:ascii="Arial" w:hAnsi="Arial" w:cs="Arial"/>
+          <w:sz w:val="22"/>
+          <w:szCs w:val="22"/>
+        </w:rPr>
+        <w:t xml:space="preserve">                self.shared_state,</w:t>
+      </w:r>
+    </w:p>
+    <w:p>
+      <w:pPr>
+        <w:rPr>
+          <w:rFonts w:ascii="Arial" w:hAnsi="Arial" w:cs="Arial"/>
+          <w:sz w:val="22"/>
+          <w:szCs w:val="22"/>
+        </w:rPr>
+      </w:pPr>
+      <w:r>
+        <w:rPr>
+          <w:rFonts w:ascii="Arial" w:hAnsi="Arial" w:cs="Arial"/>
+          <w:sz w:val="22"/>
+          <w:szCs w:val="22"/>
+        </w:rPr>
+        <w:t xml:space="preserve">                self.lock,</w:t>
+      </w:r>
+    </w:p>
+    <w:p>
+      <w:pPr>
+        <w:rPr>
+          <w:rFonts w:ascii="Arial" w:hAnsi="Arial" w:cs="Arial"/>
+          <w:sz w:val="22"/>
+          <w:szCs w:val="22"/>
+        </w:rPr>
+      </w:pPr>
+      <w:r>
+        <w:rPr>
+          <w:rFonts w:ascii="Arial" w:hAnsi="Arial" w:cs="Arial"/>
+          <w:sz w:val="22"/>
+          <w:szCs w:val="22"/>
+        </w:rPr>
+        <w:t xml:space="preserve">                self.stop_event  # Pass the Event</w:t>
       </w:r>
     </w:p>
     <w:p>
@@ -4879,104 +3474,50 @@
           <w:sz w:val="22"/>
           <w:szCs w:val="22"/>
         </w:rPr>
-        <w:t xml:space="preserve">            </w:t>
-      </w:r>
-      <w:proofErr w:type="spellStart"/>
-      <w:r>
-        <w:rPr>
-          <w:rFonts w:ascii="Arial" w:hAnsi="Arial" w:cs="Arial"/>
-          <w:sz w:val="22"/>
-          <w:szCs w:val="22"/>
-        </w:rPr>
-        <w:t>monitor.start</w:t>
-      </w:r>
-      <w:proofErr w:type="spellEnd"/>
-      <w:r>
-        <w:rPr>
-          <w:rFonts w:ascii="Arial" w:hAnsi="Arial" w:cs="Arial"/>
-          <w:sz w:val="22"/>
-          <w:szCs w:val="22"/>
-        </w:rPr>
-        <w:t>()</w:t>
-      </w:r>
-    </w:p>
-    <w:p>
-      <w:pPr>
-        <w:rPr>
-          <w:rFonts w:ascii="Arial" w:hAnsi="Arial" w:cs="Arial"/>
-          <w:sz w:val="22"/>
-          <w:szCs w:val="22"/>
-        </w:rPr>
-      </w:pPr>
-      <w:r>
-        <w:rPr>
-          <w:rFonts w:ascii="Arial" w:hAnsi="Arial" w:cs="Arial"/>
-          <w:sz w:val="22"/>
-          <w:szCs w:val="22"/>
-        </w:rPr>
-        <w:t xml:space="preserve">            </w:t>
-      </w:r>
-      <w:proofErr w:type="spellStart"/>
-      <w:r>
-        <w:rPr>
-          <w:rFonts w:ascii="Arial" w:hAnsi="Arial" w:cs="Arial"/>
-          <w:sz w:val="22"/>
-          <w:szCs w:val="22"/>
-        </w:rPr>
-        <w:t>self.monitors.append</w:t>
-      </w:r>
-      <w:proofErr w:type="spellEnd"/>
-      <w:r>
-        <w:rPr>
-          <w:rFonts w:ascii="Arial" w:hAnsi="Arial" w:cs="Arial"/>
-          <w:sz w:val="22"/>
-          <w:szCs w:val="22"/>
-        </w:rPr>
-        <w:t>(monitor)</w:t>
-      </w:r>
-    </w:p>
-    <w:p>
-      <w:pPr>
-        <w:rPr>
-          <w:rFonts w:ascii="Arial" w:hAnsi="Arial" w:cs="Arial"/>
-          <w:sz w:val="22"/>
-          <w:szCs w:val="22"/>
-        </w:rPr>
-      </w:pPr>
-    </w:p>
-    <w:p>
-      <w:pPr>
-        <w:rPr>
-          <w:rFonts w:ascii="Arial" w:hAnsi="Arial" w:cs="Arial"/>
-          <w:sz w:val="22"/>
-          <w:szCs w:val="22"/>
-        </w:rPr>
-      </w:pPr>
-      <w:r>
-        <w:rPr>
-          <w:rFonts w:ascii="Arial" w:hAnsi="Arial" w:cs="Arial"/>
-          <w:sz w:val="22"/>
-          <w:szCs w:val="22"/>
-        </w:rPr>
-        <w:t xml:space="preserve">    def </w:t>
-      </w:r>
-      <w:proofErr w:type="spellStart"/>
-      <w:r>
-        <w:rPr>
-          <w:rFonts w:ascii="Arial" w:hAnsi="Arial" w:cs="Arial"/>
-          <w:sz w:val="22"/>
-          <w:szCs w:val="22"/>
-        </w:rPr>
-        <w:t>stop_monitoring</w:t>
-      </w:r>
-      <w:proofErr w:type="spellEnd"/>
-      <w:r>
-        <w:rPr>
-          <w:rFonts w:ascii="Arial" w:hAnsi="Arial" w:cs="Arial"/>
-          <w:sz w:val="22"/>
-          <w:szCs w:val="22"/>
-        </w:rPr>
-        <w:t>(self):</w:t>
+        <w:t xml:space="preserve">            monitor.start()</w:t>
+      </w:r>
+    </w:p>
+    <w:p>
+      <w:pPr>
+        <w:rPr>
+          <w:rFonts w:ascii="Arial" w:hAnsi="Arial" w:cs="Arial"/>
+          <w:sz w:val="22"/>
+          <w:szCs w:val="22"/>
+        </w:rPr>
+      </w:pPr>
+      <w:r>
+        <w:rPr>
+          <w:rFonts w:ascii="Arial" w:hAnsi="Arial" w:cs="Arial"/>
+          <w:sz w:val="22"/>
+          <w:szCs w:val="22"/>
+        </w:rPr>
+        <w:t xml:space="preserve">            self.monitors.append(monitor)</w:t>
+      </w:r>
+    </w:p>
+    <w:p>
+      <w:pPr>
+        <w:rPr>
+          <w:rFonts w:ascii="Arial" w:hAnsi="Arial" w:cs="Arial"/>
+          <w:sz w:val="22"/>
+          <w:szCs w:val="22"/>
+        </w:rPr>
+      </w:pPr>
+    </w:p>
+    <w:p>
+      <w:pPr>
+        <w:rPr>
+          <w:rFonts w:ascii="Arial" w:hAnsi="Arial" w:cs="Arial"/>
+          <w:sz w:val="22"/>
+          <w:szCs w:val="22"/>
+        </w:rPr>
+      </w:pPr>
+      <w:r>
+        <w:rPr>
+          <w:rFonts w:ascii="Arial" w:hAnsi="Arial" w:cs="Arial"/>
+          <w:sz w:val="22"/>
+          <w:szCs w:val="22"/>
+        </w:rPr>
+        <w:t xml:space="preserve">    def stop_monitoring(self):</w:t>
       </w:r>
     </w:p>
     <w:p>
@@ -5010,209 +3551,101 @@
           <w:sz w:val="22"/>
           <w:szCs w:val="22"/>
         </w:rPr>
-        <w:t xml:space="preserve">        </w:t>
-      </w:r>
-      <w:proofErr w:type="spellStart"/>
-      <w:r>
-        <w:rPr>
-          <w:rFonts w:ascii="Arial" w:hAnsi="Arial" w:cs="Arial"/>
-          <w:sz w:val="22"/>
-          <w:szCs w:val="22"/>
-        </w:rPr>
-        <w:t>self.stop_event.set</w:t>
-      </w:r>
-      <w:proofErr w:type="spellEnd"/>
-      <w:r>
-        <w:rPr>
-          <w:rFonts w:ascii="Arial" w:hAnsi="Arial" w:cs="Arial"/>
-          <w:sz w:val="22"/>
-          <w:szCs w:val="22"/>
-        </w:rPr>
-        <w:t>()  # Signal all processes to stop</w:t>
-      </w:r>
-    </w:p>
-    <w:p>
-      <w:pPr>
-        <w:rPr>
-          <w:rFonts w:ascii="Arial" w:hAnsi="Arial" w:cs="Arial"/>
-          <w:sz w:val="22"/>
-          <w:szCs w:val="22"/>
-        </w:rPr>
-      </w:pPr>
-      <w:r>
-        <w:rPr>
-          <w:rFonts w:ascii="Arial" w:hAnsi="Arial" w:cs="Arial"/>
-          <w:sz w:val="22"/>
-          <w:szCs w:val="22"/>
-        </w:rPr>
-        <w:t xml:space="preserve">        for monitor in </w:t>
-      </w:r>
-      <w:proofErr w:type="spellStart"/>
-      <w:r>
-        <w:rPr>
-          <w:rFonts w:ascii="Arial" w:hAnsi="Arial" w:cs="Arial"/>
-          <w:sz w:val="22"/>
-          <w:szCs w:val="22"/>
-        </w:rPr>
-        <w:t>self.monitors</w:t>
-      </w:r>
-      <w:proofErr w:type="spellEnd"/>
-      <w:r>
-        <w:rPr>
-          <w:rFonts w:ascii="Arial" w:hAnsi="Arial" w:cs="Arial"/>
-          <w:sz w:val="22"/>
-          <w:szCs w:val="22"/>
-        </w:rPr>
-        <w:t>:</w:t>
-      </w:r>
-    </w:p>
-    <w:p>
-      <w:pPr>
-        <w:rPr>
-          <w:rFonts w:ascii="Arial" w:hAnsi="Arial" w:cs="Arial"/>
-          <w:sz w:val="22"/>
-          <w:szCs w:val="22"/>
-        </w:rPr>
-      </w:pPr>
-      <w:r>
-        <w:rPr>
-          <w:rFonts w:ascii="Arial" w:hAnsi="Arial" w:cs="Arial"/>
-          <w:sz w:val="22"/>
-          <w:szCs w:val="22"/>
-        </w:rPr>
-        <w:t xml:space="preserve">            </w:t>
-      </w:r>
-      <w:proofErr w:type="spellStart"/>
-      <w:r>
-        <w:rPr>
-          <w:rFonts w:ascii="Arial" w:hAnsi="Arial" w:cs="Arial"/>
-          <w:sz w:val="22"/>
-          <w:szCs w:val="22"/>
-        </w:rPr>
-        <w:t>monitor.join</w:t>
-      </w:r>
-      <w:proofErr w:type="spellEnd"/>
-      <w:r>
-        <w:rPr>
-          <w:rFonts w:ascii="Arial" w:hAnsi="Arial" w:cs="Arial"/>
-          <w:sz w:val="22"/>
-          <w:szCs w:val="22"/>
-        </w:rPr>
-        <w:t>()  # Wait for each to finish</w:t>
-      </w:r>
-    </w:p>
-    <w:p>
-      <w:pPr>
-        <w:rPr>
-          <w:rFonts w:ascii="Arial" w:hAnsi="Arial" w:cs="Arial"/>
-          <w:sz w:val="22"/>
-          <w:szCs w:val="22"/>
-        </w:rPr>
-      </w:pPr>
-    </w:p>
-    <w:p>
-      <w:pPr>
-        <w:rPr>
-          <w:rFonts w:ascii="Arial" w:hAnsi="Arial" w:cs="Arial"/>
-          <w:sz w:val="22"/>
-          <w:szCs w:val="22"/>
-        </w:rPr>
-      </w:pPr>
-      <w:r>
-        <w:rPr>
-          <w:rFonts w:ascii="Arial" w:hAnsi="Arial" w:cs="Arial"/>
-          <w:sz w:val="22"/>
-          <w:szCs w:val="22"/>
-        </w:rPr>
-        <w:t xml:space="preserve">    def </w:t>
-      </w:r>
-      <w:proofErr w:type="spellStart"/>
-      <w:r>
-        <w:rPr>
-          <w:rFonts w:ascii="Arial" w:hAnsi="Arial" w:cs="Arial"/>
-          <w:sz w:val="22"/>
-          <w:szCs w:val="22"/>
-        </w:rPr>
-        <w:t>process_temperature_data</w:t>
-      </w:r>
-      <w:proofErr w:type="spellEnd"/>
-      <w:r>
-        <w:rPr>
-          <w:rFonts w:ascii="Arial" w:hAnsi="Arial" w:cs="Arial"/>
-          <w:sz w:val="22"/>
-          <w:szCs w:val="22"/>
-        </w:rPr>
-        <w:t>(self):</w:t>
-      </w:r>
-    </w:p>
-    <w:p>
-      <w:pPr>
-        <w:rPr>
-          <w:rFonts w:ascii="Arial" w:hAnsi="Arial" w:cs="Arial"/>
-          <w:sz w:val="22"/>
-          <w:szCs w:val="22"/>
-        </w:rPr>
-      </w:pPr>
-      <w:r>
-        <w:rPr>
-          <w:rFonts w:ascii="Arial" w:hAnsi="Arial" w:cs="Arial"/>
-          <w:sz w:val="22"/>
-          <w:szCs w:val="22"/>
-        </w:rPr>
-        <w:t xml:space="preserve">        while not </w:t>
-      </w:r>
-      <w:proofErr w:type="spellStart"/>
-      <w:r>
-        <w:rPr>
-          <w:rFonts w:ascii="Arial" w:hAnsi="Arial" w:cs="Arial"/>
-          <w:sz w:val="22"/>
-          <w:szCs w:val="22"/>
-        </w:rPr>
-        <w:t>self.temp_queue.empty</w:t>
-      </w:r>
-      <w:proofErr w:type="spellEnd"/>
-      <w:r>
-        <w:rPr>
-          <w:rFonts w:ascii="Arial" w:hAnsi="Arial" w:cs="Arial"/>
-          <w:sz w:val="22"/>
-          <w:szCs w:val="22"/>
-        </w:rPr>
-        <w:t>():</w:t>
-      </w:r>
-    </w:p>
-    <w:p>
-      <w:pPr>
-        <w:rPr>
-          <w:rFonts w:ascii="Arial" w:hAnsi="Arial" w:cs="Arial"/>
-          <w:sz w:val="22"/>
-          <w:szCs w:val="22"/>
-        </w:rPr>
-      </w:pPr>
-      <w:r>
-        <w:rPr>
-          <w:rFonts w:ascii="Arial" w:hAnsi="Arial" w:cs="Arial"/>
-          <w:sz w:val="22"/>
-          <w:szCs w:val="22"/>
-        </w:rPr>
-        <w:t xml:space="preserve">            data = </w:t>
-      </w:r>
-      <w:proofErr w:type="spellStart"/>
-      <w:r>
-        <w:rPr>
-          <w:rFonts w:ascii="Arial" w:hAnsi="Arial" w:cs="Arial"/>
-          <w:sz w:val="22"/>
-          <w:szCs w:val="22"/>
-        </w:rPr>
-        <w:t>self.temp_queue.get</w:t>
-      </w:r>
-      <w:proofErr w:type="spellEnd"/>
-      <w:r>
-        <w:rPr>
-          <w:rFonts w:ascii="Arial" w:hAnsi="Arial" w:cs="Arial"/>
-          <w:sz w:val="22"/>
-          <w:szCs w:val="22"/>
-        </w:rPr>
-        <w:t>()</w:t>
+        <w:t xml:space="preserve">        self.stop_event.set()  # Signal all processes to stop</w:t>
+      </w:r>
+    </w:p>
+    <w:p>
+      <w:pPr>
+        <w:rPr>
+          <w:rFonts w:ascii="Arial" w:hAnsi="Arial" w:cs="Arial"/>
+          <w:sz w:val="22"/>
+          <w:szCs w:val="22"/>
+        </w:rPr>
+      </w:pPr>
+      <w:r>
+        <w:rPr>
+          <w:rFonts w:ascii="Arial" w:hAnsi="Arial" w:cs="Arial"/>
+          <w:sz w:val="22"/>
+          <w:szCs w:val="22"/>
+        </w:rPr>
+        <w:t xml:space="preserve">        for monitor in self.monitors:</w:t>
+      </w:r>
+    </w:p>
+    <w:p>
+      <w:pPr>
+        <w:rPr>
+          <w:rFonts w:ascii="Arial" w:hAnsi="Arial" w:cs="Arial"/>
+          <w:sz w:val="22"/>
+          <w:szCs w:val="22"/>
+        </w:rPr>
+      </w:pPr>
+      <w:r>
+        <w:rPr>
+          <w:rFonts w:ascii="Arial" w:hAnsi="Arial" w:cs="Arial"/>
+          <w:sz w:val="22"/>
+          <w:szCs w:val="22"/>
+        </w:rPr>
+        <w:t xml:space="preserve">            monitor.join()  # Wait for each to finish</w:t>
+      </w:r>
+    </w:p>
+    <w:p>
+      <w:pPr>
+        <w:rPr>
+          <w:rFonts w:ascii="Arial" w:hAnsi="Arial" w:cs="Arial"/>
+          <w:sz w:val="22"/>
+          <w:szCs w:val="22"/>
+        </w:rPr>
+      </w:pPr>
+    </w:p>
+    <w:p>
+      <w:pPr>
+        <w:rPr>
+          <w:rFonts w:ascii="Arial" w:hAnsi="Arial" w:cs="Arial"/>
+          <w:sz w:val="22"/>
+          <w:szCs w:val="22"/>
+        </w:rPr>
+      </w:pPr>
+      <w:r>
+        <w:rPr>
+          <w:rFonts w:ascii="Arial" w:hAnsi="Arial" w:cs="Arial"/>
+          <w:sz w:val="22"/>
+          <w:szCs w:val="22"/>
+        </w:rPr>
+        <w:t xml:space="preserve">    def process_temperature_data(self):</w:t>
+      </w:r>
+    </w:p>
+    <w:p>
+      <w:pPr>
+        <w:rPr>
+          <w:rFonts w:ascii="Arial" w:hAnsi="Arial" w:cs="Arial"/>
+          <w:sz w:val="22"/>
+          <w:szCs w:val="22"/>
+        </w:rPr>
+      </w:pPr>
+      <w:r>
+        <w:rPr>
+          <w:rFonts w:ascii="Arial" w:hAnsi="Arial" w:cs="Arial"/>
+          <w:sz w:val="22"/>
+          <w:szCs w:val="22"/>
+        </w:rPr>
+        <w:t xml:space="preserve">        while not self.temp_queue.empty():</w:t>
+      </w:r>
+    </w:p>
+    <w:p>
+      <w:pPr>
+        <w:rPr>
+          <w:rFonts w:ascii="Arial" w:hAnsi="Arial" w:cs="Arial"/>
+          <w:sz w:val="22"/>
+          <w:szCs w:val="22"/>
+        </w:rPr>
+      </w:pPr>
+      <w:r>
+        <w:rPr>
+          <w:rFonts w:ascii="Arial" w:hAnsi="Arial" w:cs="Arial"/>
+          <w:sz w:val="22"/>
+          <w:szCs w:val="22"/>
+        </w:rPr>
+        <w:t xml:space="preserve">            data = self.temp_queue.get()</w:t>
       </w:r>
     </w:p>
     <w:p>
@@ -5255,184 +3688,58 @@
           <w:sz w:val="22"/>
           <w:szCs w:val="22"/>
         </w:rPr>
-        <w:t xml:space="preserve">    def </w:t>
-      </w:r>
-      <w:proofErr w:type="spellStart"/>
-      <w:r>
-        <w:rPr>
-          <w:rFonts w:ascii="Arial" w:hAnsi="Arial" w:cs="Arial"/>
-          <w:sz w:val="22"/>
-          <w:szCs w:val="22"/>
-        </w:rPr>
-        <w:t>set_temperature_point</w:t>
-      </w:r>
-      <w:proofErr w:type="spellEnd"/>
-      <w:r>
-        <w:rPr>
-          <w:rFonts w:ascii="Arial" w:hAnsi="Arial" w:cs="Arial"/>
-          <w:sz w:val="22"/>
-          <w:szCs w:val="22"/>
-        </w:rPr>
-        <w:t xml:space="preserve">(self, </w:t>
-      </w:r>
-      <w:proofErr w:type="spellStart"/>
-      <w:r>
-        <w:rPr>
-          <w:rFonts w:ascii="Arial" w:hAnsi="Arial" w:cs="Arial"/>
-          <w:sz w:val="22"/>
-          <w:szCs w:val="22"/>
-        </w:rPr>
-        <w:t>channel_id</w:t>
-      </w:r>
-      <w:proofErr w:type="spellEnd"/>
-      <w:r>
-        <w:rPr>
-          <w:rFonts w:ascii="Arial" w:hAnsi="Arial" w:cs="Arial"/>
-          <w:sz w:val="22"/>
-          <w:szCs w:val="22"/>
-        </w:rPr>
-        <w:t>, setpoint):</w:t>
-      </w:r>
-    </w:p>
-    <w:p>
-      <w:pPr>
-        <w:rPr>
-          <w:rFonts w:ascii="Arial" w:hAnsi="Arial" w:cs="Arial"/>
-          <w:sz w:val="22"/>
-          <w:szCs w:val="22"/>
-        </w:rPr>
-      </w:pPr>
-      <w:r>
-        <w:rPr>
-          <w:rFonts w:ascii="Arial" w:hAnsi="Arial" w:cs="Arial"/>
-          <w:sz w:val="22"/>
-          <w:szCs w:val="22"/>
-        </w:rPr>
-        <w:t xml:space="preserve">        with </w:t>
-      </w:r>
-      <w:proofErr w:type="spellStart"/>
-      <w:r>
-        <w:rPr>
-          <w:rFonts w:ascii="Arial" w:hAnsi="Arial" w:cs="Arial"/>
-          <w:sz w:val="22"/>
-          <w:szCs w:val="22"/>
-        </w:rPr>
-        <w:t>self.lock</w:t>
-      </w:r>
-      <w:proofErr w:type="spellEnd"/>
-      <w:r>
-        <w:rPr>
-          <w:rFonts w:ascii="Arial" w:hAnsi="Arial" w:cs="Arial"/>
-          <w:sz w:val="22"/>
-          <w:szCs w:val="22"/>
-        </w:rPr>
-        <w:t>:</w:t>
-      </w:r>
-    </w:p>
-    <w:p>
-      <w:pPr>
-        <w:rPr>
-          <w:rFonts w:ascii="Arial" w:hAnsi="Arial" w:cs="Arial"/>
-          <w:sz w:val="22"/>
-          <w:szCs w:val="22"/>
-        </w:rPr>
-      </w:pPr>
-      <w:r>
-        <w:rPr>
-          <w:rFonts w:ascii="Arial" w:hAnsi="Arial" w:cs="Arial"/>
-          <w:sz w:val="22"/>
-          <w:szCs w:val="22"/>
-        </w:rPr>
-        <w:t xml:space="preserve">            </w:t>
-      </w:r>
-      <w:proofErr w:type="spellStart"/>
-      <w:r>
-        <w:rPr>
-          <w:rFonts w:ascii="Arial" w:hAnsi="Arial" w:cs="Arial"/>
-          <w:sz w:val="22"/>
-          <w:szCs w:val="22"/>
-        </w:rPr>
-        <w:t>self.shared_state</w:t>
-      </w:r>
-      <w:proofErr w:type="spellEnd"/>
-      <w:r>
-        <w:rPr>
-          <w:rFonts w:ascii="Arial" w:hAnsi="Arial" w:cs="Arial"/>
-          <w:sz w:val="22"/>
-          <w:szCs w:val="22"/>
-        </w:rPr>
-        <w:t>[</w:t>
-      </w:r>
-      <w:proofErr w:type="spellStart"/>
-      <w:r>
-        <w:rPr>
-          <w:rFonts w:ascii="Arial" w:hAnsi="Arial" w:cs="Arial"/>
-          <w:sz w:val="22"/>
-          <w:szCs w:val="22"/>
-        </w:rPr>
-        <w:t>f"channel</w:t>
-      </w:r>
-      <w:proofErr w:type="spellEnd"/>
-      <w:r>
-        <w:rPr>
-          <w:rFonts w:ascii="Arial" w:hAnsi="Arial" w:cs="Arial"/>
-          <w:sz w:val="22"/>
-          <w:szCs w:val="22"/>
-        </w:rPr>
-        <w:t>_{</w:t>
-      </w:r>
-      <w:proofErr w:type="spellStart"/>
-      <w:r>
-        <w:rPr>
-          <w:rFonts w:ascii="Arial" w:hAnsi="Arial" w:cs="Arial"/>
-          <w:sz w:val="22"/>
-          <w:szCs w:val="22"/>
-        </w:rPr>
-        <w:t>channel_id</w:t>
-      </w:r>
-      <w:proofErr w:type="spellEnd"/>
-      <w:r>
-        <w:rPr>
-          <w:rFonts w:ascii="Arial" w:hAnsi="Arial" w:cs="Arial"/>
-          <w:sz w:val="22"/>
-          <w:szCs w:val="22"/>
-        </w:rPr>
-        <w:t>}_setpoint"] = setpoint</w:t>
-      </w:r>
-    </w:p>
-    <w:p>
-      <w:pPr>
-        <w:rPr>
-          <w:rFonts w:ascii="Arial" w:hAnsi="Arial" w:cs="Arial"/>
-          <w:sz w:val="22"/>
-          <w:szCs w:val="22"/>
-        </w:rPr>
-      </w:pPr>
-      <w:r>
-        <w:rPr>
-          <w:rFonts w:ascii="Arial" w:hAnsi="Arial" w:cs="Arial"/>
-          <w:sz w:val="22"/>
-          <w:szCs w:val="22"/>
-        </w:rPr>
-        <w:t xml:space="preserve">            print(f"[Master] Setpoint for Channel {</w:t>
-      </w:r>
-      <w:proofErr w:type="spellStart"/>
-      <w:r>
-        <w:rPr>
-          <w:rFonts w:ascii="Arial" w:hAnsi="Arial" w:cs="Arial"/>
-          <w:sz w:val="22"/>
-          <w:szCs w:val="22"/>
-        </w:rPr>
-        <w:t>channel_id</w:t>
-      </w:r>
-      <w:proofErr w:type="spellEnd"/>
-      <w:r>
-        <w:rPr>
-          <w:rFonts w:ascii="Arial" w:hAnsi="Arial" w:cs="Arial"/>
-          <w:sz w:val="22"/>
-          <w:szCs w:val="22"/>
-        </w:rPr>
-        <w:t>} set to {setpoint}°C.")</w:t>
+        <w:t xml:space="preserve">    def set_temperature_point(self, channel_id, setpoint):</w:t>
+      </w:r>
+    </w:p>
+    <w:p>
+      <w:pPr>
+        <w:rPr>
+          <w:rFonts w:ascii="Arial" w:hAnsi="Arial" w:cs="Arial"/>
+          <w:sz w:val="22"/>
+          <w:szCs w:val="22"/>
+        </w:rPr>
+      </w:pPr>
+      <w:r>
+        <w:rPr>
+          <w:rFonts w:ascii="Arial" w:hAnsi="Arial" w:cs="Arial"/>
+          <w:sz w:val="22"/>
+          <w:szCs w:val="22"/>
+        </w:rPr>
+        <w:t xml:space="preserve">        with self.lock:</w:t>
+      </w:r>
+    </w:p>
+    <w:p>
+      <w:pPr>
+        <w:rPr>
+          <w:rFonts w:ascii="Arial" w:hAnsi="Arial" w:cs="Arial"/>
+          <w:sz w:val="22"/>
+          <w:szCs w:val="22"/>
+        </w:rPr>
+      </w:pPr>
+      <w:r>
+        <w:rPr>
+          <w:rFonts w:ascii="Arial" w:hAnsi="Arial" w:cs="Arial"/>
+          <w:sz w:val="22"/>
+          <w:szCs w:val="22"/>
+        </w:rPr>
+        <w:t xml:space="preserve">            self.shared_state[f"channel_{channel_id}_setpoint"] = setpoint</w:t>
+      </w:r>
+    </w:p>
+    <w:p>
+      <w:pPr>
+        <w:rPr>
+          <w:rFonts w:ascii="Arial" w:hAnsi="Arial" w:cs="Arial"/>
+          <w:sz w:val="22"/>
+          <w:szCs w:val="22"/>
+        </w:rPr>
+      </w:pPr>
+      <w:r>
+        <w:rPr>
+          <w:rFonts w:ascii="Arial" w:hAnsi="Arial" w:cs="Arial"/>
+          <w:sz w:val="22"/>
+          <w:szCs w:val="22"/>
+        </w:rPr>
+        <w:t xml:space="preserve">            print(f"[Master] Setpoint for Channel {channel_id} set to {setpoint}°C.")</w:t>
       </w:r>
     </w:p>
     <w:p>
@@ -5484,78 +3791,24 @@
           <w:sz w:val="22"/>
           <w:szCs w:val="22"/>
         </w:rPr>
-        <w:t xml:space="preserve">    </w:t>
-      </w:r>
-      <w:proofErr w:type="spellStart"/>
-      <w:r>
-        <w:rPr>
-          <w:rFonts w:ascii="Arial" w:hAnsi="Arial" w:cs="Arial"/>
-          <w:sz w:val="22"/>
-          <w:szCs w:val="22"/>
-        </w:rPr>
-        <w:t>tcu_master</w:t>
-      </w:r>
-      <w:proofErr w:type="spellEnd"/>
-      <w:r>
-        <w:rPr>
-          <w:rFonts w:ascii="Arial" w:hAnsi="Arial" w:cs="Arial"/>
-          <w:sz w:val="22"/>
-          <w:szCs w:val="22"/>
-        </w:rPr>
-        <w:t xml:space="preserve"> = </w:t>
-      </w:r>
-      <w:proofErr w:type="spellStart"/>
-      <w:r>
-        <w:rPr>
-          <w:rFonts w:ascii="Arial" w:hAnsi="Arial" w:cs="Arial"/>
-          <w:sz w:val="22"/>
-          <w:szCs w:val="22"/>
-        </w:rPr>
-        <w:t>TCUMasterProcess</w:t>
-      </w:r>
-      <w:proofErr w:type="spellEnd"/>
-      <w:r>
-        <w:rPr>
-          <w:rFonts w:ascii="Arial" w:hAnsi="Arial" w:cs="Arial"/>
-          <w:sz w:val="22"/>
-          <w:szCs w:val="22"/>
-        </w:rPr>
-        <w:t>()</w:t>
-      </w:r>
-    </w:p>
-    <w:p>
-      <w:pPr>
-        <w:rPr>
-          <w:rFonts w:ascii="Arial" w:hAnsi="Arial" w:cs="Arial"/>
-          <w:sz w:val="22"/>
-          <w:szCs w:val="22"/>
-        </w:rPr>
-      </w:pPr>
-      <w:r>
-        <w:rPr>
-          <w:rFonts w:ascii="Arial" w:hAnsi="Arial" w:cs="Arial"/>
-          <w:sz w:val="22"/>
-          <w:szCs w:val="22"/>
-        </w:rPr>
-        <w:t xml:space="preserve">    </w:t>
-      </w:r>
-      <w:proofErr w:type="spellStart"/>
-      <w:r>
-        <w:rPr>
-          <w:rFonts w:ascii="Arial" w:hAnsi="Arial" w:cs="Arial"/>
-          <w:sz w:val="22"/>
-          <w:szCs w:val="22"/>
-        </w:rPr>
-        <w:t>tcu_master.start_monitoring</w:t>
-      </w:r>
-      <w:proofErr w:type="spellEnd"/>
-      <w:r>
-        <w:rPr>
-          <w:rFonts w:ascii="Arial" w:hAnsi="Arial" w:cs="Arial"/>
-          <w:sz w:val="22"/>
-          <w:szCs w:val="22"/>
-        </w:rPr>
-        <w:t>()</w:t>
+        <w:t xml:space="preserve">    tcu_master = TCUMasterProcess()</w:t>
+      </w:r>
+    </w:p>
+    <w:p>
+      <w:pPr>
+        <w:rPr>
+          <w:rFonts w:ascii="Arial" w:hAnsi="Arial" w:cs="Arial"/>
+          <w:sz w:val="22"/>
+          <w:szCs w:val="22"/>
+        </w:rPr>
+      </w:pPr>
+      <w:r>
+        <w:rPr>
+          <w:rFonts w:ascii="Arial" w:hAnsi="Arial" w:cs="Arial"/>
+          <w:sz w:val="22"/>
+          <w:szCs w:val="22"/>
+        </w:rPr>
+        <w:t xml:space="preserve">    tcu_master.start_monitoring()</w:t>
       </w:r>
     </w:p>
     <w:p>
@@ -5615,95 +3868,41 @@
           <w:sz w:val="22"/>
           <w:szCs w:val="22"/>
         </w:rPr>
-        <w:t xml:space="preserve">        </w:t>
-      </w:r>
-      <w:proofErr w:type="spellStart"/>
-      <w:r>
-        <w:rPr>
-          <w:rFonts w:ascii="Arial" w:hAnsi="Arial" w:cs="Arial"/>
-          <w:sz w:val="22"/>
-          <w:szCs w:val="22"/>
-        </w:rPr>
-        <w:t>tcu_master.set_temperature_point</w:t>
-      </w:r>
-      <w:proofErr w:type="spellEnd"/>
-      <w:r>
-        <w:rPr>
-          <w:rFonts w:ascii="Arial" w:hAnsi="Arial" w:cs="Arial"/>
-          <w:sz w:val="22"/>
-          <w:szCs w:val="22"/>
-        </w:rPr>
-        <w:t>(1, 22.5)</w:t>
-      </w:r>
-    </w:p>
-    <w:p>
-      <w:pPr>
-        <w:rPr>
-          <w:rFonts w:ascii="Arial" w:hAnsi="Arial" w:cs="Arial"/>
-          <w:sz w:val="22"/>
-          <w:szCs w:val="22"/>
-        </w:rPr>
-      </w:pPr>
-      <w:r>
-        <w:rPr>
-          <w:rFonts w:ascii="Arial" w:hAnsi="Arial" w:cs="Arial"/>
-          <w:sz w:val="22"/>
-          <w:szCs w:val="22"/>
-        </w:rPr>
-        <w:t xml:space="preserve">        </w:t>
-      </w:r>
-      <w:proofErr w:type="spellStart"/>
-      <w:r>
-        <w:rPr>
-          <w:rFonts w:ascii="Arial" w:hAnsi="Arial" w:cs="Arial"/>
-          <w:sz w:val="22"/>
-          <w:szCs w:val="22"/>
-        </w:rPr>
-        <w:t>tcu_master.set_temperature_point</w:t>
-      </w:r>
-      <w:proofErr w:type="spellEnd"/>
-      <w:r>
-        <w:rPr>
-          <w:rFonts w:ascii="Arial" w:hAnsi="Arial" w:cs="Arial"/>
-          <w:sz w:val="22"/>
-          <w:szCs w:val="22"/>
-        </w:rPr>
-        <w:t>(2, 25.0)</w:t>
-      </w:r>
-    </w:p>
-    <w:p>
-      <w:pPr>
-        <w:rPr>
-          <w:rFonts w:ascii="Arial" w:hAnsi="Arial" w:cs="Arial"/>
-          <w:sz w:val="22"/>
-          <w:szCs w:val="22"/>
-        </w:rPr>
-      </w:pPr>
-      <w:r>
-        <w:rPr>
-          <w:rFonts w:ascii="Arial" w:hAnsi="Arial" w:cs="Arial"/>
-          <w:sz w:val="22"/>
-          <w:szCs w:val="22"/>
-        </w:rPr>
-        <w:t xml:space="preserve">        </w:t>
-      </w:r>
-      <w:proofErr w:type="spellStart"/>
-      <w:r>
-        <w:rPr>
-          <w:rFonts w:ascii="Arial" w:hAnsi="Arial" w:cs="Arial"/>
-          <w:sz w:val="22"/>
-          <w:szCs w:val="22"/>
-        </w:rPr>
-        <w:t>tcu_master.set_temperature_point</w:t>
-      </w:r>
-      <w:proofErr w:type="spellEnd"/>
-      <w:r>
-        <w:rPr>
-          <w:rFonts w:ascii="Arial" w:hAnsi="Arial" w:cs="Arial"/>
-          <w:sz w:val="22"/>
-          <w:szCs w:val="22"/>
-        </w:rPr>
-        <w:t>(3, 35.0)</w:t>
+        <w:t xml:space="preserve">        tcu_master.set_temperature_point(1, 22.5)</w:t>
+      </w:r>
+    </w:p>
+    <w:p>
+      <w:pPr>
+        <w:rPr>
+          <w:rFonts w:ascii="Arial" w:hAnsi="Arial" w:cs="Arial"/>
+          <w:sz w:val="22"/>
+          <w:szCs w:val="22"/>
+        </w:rPr>
+      </w:pPr>
+      <w:r>
+        <w:rPr>
+          <w:rFonts w:ascii="Arial" w:hAnsi="Arial" w:cs="Arial"/>
+          <w:sz w:val="22"/>
+          <w:szCs w:val="22"/>
+        </w:rPr>
+        <w:t xml:space="preserve">        tcu_master.set_temperature_point(2, 25.0)</w:t>
+      </w:r>
+    </w:p>
+    <w:p>
+      <w:pPr>
+        <w:rPr>
+          <w:rFonts w:ascii="Arial" w:hAnsi="Arial" w:cs="Arial"/>
+          <w:sz w:val="22"/>
+          <w:szCs w:val="22"/>
+        </w:rPr>
+      </w:pPr>
+      <w:r>
+        <w:rPr>
+          <w:rFonts w:ascii="Arial" w:hAnsi="Arial" w:cs="Arial"/>
+          <w:sz w:val="22"/>
+          <w:szCs w:val="22"/>
+        </w:rPr>
+        <w:t xml:space="preserve">        tcu_master.set_temperature_point(3, 35.0)</w:t>
       </w:r>
     </w:p>
     <w:p>
@@ -5746,104 +3945,50 @@
           <w:sz w:val="22"/>
           <w:szCs w:val="22"/>
         </w:rPr>
-        <w:t xml:space="preserve">        </w:t>
-      </w:r>
-      <w:proofErr w:type="spellStart"/>
-      <w:r>
-        <w:rPr>
-          <w:rFonts w:ascii="Arial" w:hAnsi="Arial" w:cs="Arial"/>
-          <w:sz w:val="22"/>
-          <w:szCs w:val="22"/>
-        </w:rPr>
-        <w:t>time.sleep</w:t>
-      </w:r>
-      <w:proofErr w:type="spellEnd"/>
-      <w:r>
-        <w:rPr>
-          <w:rFonts w:ascii="Arial" w:hAnsi="Arial" w:cs="Arial"/>
-          <w:sz w:val="22"/>
-          <w:szCs w:val="22"/>
-        </w:rPr>
-        <w:t>(12)</w:t>
-      </w:r>
-    </w:p>
-    <w:p>
-      <w:pPr>
-        <w:rPr>
-          <w:rFonts w:ascii="Arial" w:hAnsi="Arial" w:cs="Arial"/>
-          <w:sz w:val="22"/>
-          <w:szCs w:val="22"/>
-        </w:rPr>
-      </w:pPr>
-    </w:p>
-    <w:p>
-      <w:pPr>
-        <w:rPr>
-          <w:rFonts w:ascii="Arial" w:hAnsi="Arial" w:cs="Arial"/>
-          <w:sz w:val="22"/>
-          <w:szCs w:val="22"/>
-        </w:rPr>
-      </w:pPr>
-      <w:r>
-        <w:rPr>
-          <w:rFonts w:ascii="Arial" w:hAnsi="Arial" w:cs="Arial"/>
-          <w:sz w:val="22"/>
-          <w:szCs w:val="22"/>
-        </w:rPr>
-        <w:t xml:space="preserve">    except </w:t>
-      </w:r>
-      <w:proofErr w:type="spellStart"/>
-      <w:r>
-        <w:rPr>
-          <w:rFonts w:ascii="Arial" w:hAnsi="Arial" w:cs="Arial"/>
-          <w:sz w:val="22"/>
-          <w:szCs w:val="22"/>
-        </w:rPr>
-        <w:t>KeyboardInterrupt</w:t>
-      </w:r>
-      <w:proofErr w:type="spellEnd"/>
-      <w:r>
-        <w:rPr>
-          <w:rFonts w:ascii="Arial" w:hAnsi="Arial" w:cs="Arial"/>
-          <w:sz w:val="22"/>
-          <w:szCs w:val="22"/>
-        </w:rPr>
-        <w:t>:</w:t>
-      </w:r>
-    </w:p>
-    <w:p>
-      <w:pPr>
-        <w:rPr>
-          <w:rFonts w:ascii="Arial" w:hAnsi="Arial" w:cs="Arial"/>
-          <w:sz w:val="22"/>
-          <w:szCs w:val="22"/>
-        </w:rPr>
-      </w:pPr>
-      <w:r>
-        <w:rPr>
-          <w:rFonts w:ascii="Arial" w:hAnsi="Arial" w:cs="Arial"/>
-          <w:sz w:val="22"/>
-          <w:szCs w:val="22"/>
-        </w:rPr>
-        <w:t xml:space="preserve">        print("\n[Master] </w:t>
-      </w:r>
-      <w:proofErr w:type="spellStart"/>
-      <w:r>
-        <w:rPr>
-          <w:rFonts w:ascii="Arial" w:hAnsi="Arial" w:cs="Arial"/>
-          <w:sz w:val="22"/>
-          <w:szCs w:val="22"/>
-        </w:rPr>
-        <w:t>KeyboardInterrupt</w:t>
-      </w:r>
-      <w:proofErr w:type="spellEnd"/>
-      <w:r>
-        <w:rPr>
-          <w:rFonts w:ascii="Arial" w:hAnsi="Arial" w:cs="Arial"/>
-          <w:sz w:val="22"/>
-          <w:szCs w:val="22"/>
-        </w:rPr>
-        <w:t xml:space="preserve"> detected! Stopping monitoring...")</w:t>
+        <w:t xml:space="preserve">        time.sleep(12)</w:t>
+      </w:r>
+    </w:p>
+    <w:p>
+      <w:pPr>
+        <w:rPr>
+          <w:rFonts w:ascii="Arial" w:hAnsi="Arial" w:cs="Arial"/>
+          <w:sz w:val="22"/>
+          <w:szCs w:val="22"/>
+        </w:rPr>
+      </w:pPr>
+    </w:p>
+    <w:p>
+      <w:pPr>
+        <w:rPr>
+          <w:rFonts w:ascii="Arial" w:hAnsi="Arial" w:cs="Arial"/>
+          <w:sz w:val="22"/>
+          <w:szCs w:val="22"/>
+        </w:rPr>
+      </w:pPr>
+      <w:r>
+        <w:rPr>
+          <w:rFonts w:ascii="Arial" w:hAnsi="Arial" w:cs="Arial"/>
+          <w:sz w:val="22"/>
+          <w:szCs w:val="22"/>
+        </w:rPr>
+        <w:t xml:space="preserve">    except KeyboardInterrupt:</w:t>
+      </w:r>
+    </w:p>
+    <w:p>
+      <w:pPr>
+        <w:rPr>
+          <w:rFonts w:ascii="Arial" w:hAnsi="Arial" w:cs="Arial"/>
+          <w:sz w:val="22"/>
+          <w:szCs w:val="22"/>
+        </w:rPr>
+      </w:pPr>
+      <w:r>
+        <w:rPr>
+          <w:rFonts w:ascii="Arial" w:hAnsi="Arial" w:cs="Arial"/>
+          <w:sz w:val="22"/>
+          <w:szCs w:val="22"/>
+        </w:rPr>
+        <w:t xml:space="preserve">        print("\n[Master] KeyboardInterrupt detected! Stopping monitoring...")</w:t>
       </w:r>
     </w:p>
     <w:p>
@@ -5886,60 +4031,24 @@
           <w:sz w:val="22"/>
           <w:szCs w:val="22"/>
         </w:rPr>
-        <w:t xml:space="preserve">        </w:t>
-      </w:r>
-      <w:proofErr w:type="spellStart"/>
-      <w:r>
-        <w:rPr>
-          <w:rFonts w:ascii="Arial" w:hAnsi="Arial" w:cs="Arial"/>
-          <w:sz w:val="22"/>
-          <w:szCs w:val="22"/>
-        </w:rPr>
-        <w:t>tcu_master.stop_monitoring</w:t>
-      </w:r>
-      <w:proofErr w:type="spellEnd"/>
-      <w:r>
-        <w:rPr>
-          <w:rFonts w:ascii="Arial" w:hAnsi="Arial" w:cs="Arial"/>
-          <w:sz w:val="22"/>
-          <w:szCs w:val="22"/>
-        </w:rPr>
-        <w:t>()</w:t>
-      </w:r>
-    </w:p>
-    <w:p>
-      <w:pPr>
-        <w:rPr>
-          <w:rFonts w:ascii="Arial" w:hAnsi="Arial" w:cs="Arial"/>
-          <w:sz w:val="22"/>
-          <w:szCs w:val="22"/>
-        </w:rPr>
-      </w:pPr>
-      <w:r>
-        <w:rPr>
-          <w:rFonts w:ascii="Arial" w:hAnsi="Arial" w:cs="Arial"/>
-          <w:sz w:val="22"/>
-          <w:szCs w:val="22"/>
-        </w:rPr>
-        <w:t xml:space="preserve">        </w:t>
-      </w:r>
-      <w:proofErr w:type="spellStart"/>
-      <w:r>
-        <w:rPr>
-          <w:rFonts w:ascii="Arial" w:hAnsi="Arial" w:cs="Arial"/>
-          <w:sz w:val="22"/>
-          <w:szCs w:val="22"/>
-        </w:rPr>
-        <w:t>tcu_master.process_temperature_data</w:t>
-      </w:r>
-      <w:proofErr w:type="spellEnd"/>
-      <w:r>
-        <w:rPr>
-          <w:rFonts w:ascii="Arial" w:hAnsi="Arial" w:cs="Arial"/>
-          <w:sz w:val="22"/>
-          <w:szCs w:val="22"/>
-        </w:rPr>
-        <w:t>()</w:t>
+        <w:t xml:space="preserve">        tcu_master.stop_monitoring()</w:t>
+      </w:r>
+    </w:p>
+    <w:p>
+      <w:pPr>
+        <w:rPr>
+          <w:rFonts w:ascii="Arial" w:hAnsi="Arial" w:cs="Arial"/>
+          <w:sz w:val="22"/>
+          <w:szCs w:val="22"/>
+        </w:rPr>
+      </w:pPr>
+      <w:r>
+        <w:rPr>
+          <w:rFonts w:ascii="Arial" w:hAnsi="Arial" w:cs="Arial"/>
+          <w:sz w:val="22"/>
+          <w:szCs w:val="22"/>
+        </w:rPr>
+        <w:t xml:space="preserve">        tcu_master.process_temperature_data()</w:t>
       </w:r>
     </w:p>
     <w:p>
@@ -5991,52 +4100,24 @@
           <w:sz w:val="22"/>
           <w:szCs w:val="22"/>
         </w:rPr>
-        <w:t xml:space="preserve">    from multiprocessing import </w:t>
-      </w:r>
-      <w:proofErr w:type="spellStart"/>
-      <w:r>
-        <w:rPr>
-          <w:rFonts w:ascii="Arial" w:hAnsi="Arial" w:cs="Arial"/>
-          <w:sz w:val="22"/>
-          <w:szCs w:val="22"/>
-        </w:rPr>
-        <w:t>freeze_support</w:t>
-      </w:r>
-      <w:proofErr w:type="spellEnd"/>
-    </w:p>
-    <w:p>
-      <w:pPr>
-        <w:rPr>
-          <w:rFonts w:ascii="Arial" w:hAnsi="Arial" w:cs="Arial"/>
-          <w:sz w:val="22"/>
-          <w:szCs w:val="22"/>
-        </w:rPr>
-      </w:pPr>
-      <w:r>
-        <w:rPr>
-          <w:rFonts w:ascii="Arial" w:hAnsi="Arial" w:cs="Arial"/>
-          <w:sz w:val="22"/>
-          <w:szCs w:val="22"/>
-        </w:rPr>
-        <w:t xml:space="preserve">    </w:t>
-      </w:r>
-      <w:proofErr w:type="spellStart"/>
-      <w:r>
-        <w:rPr>
-          <w:rFonts w:ascii="Arial" w:hAnsi="Arial" w:cs="Arial"/>
-          <w:sz w:val="22"/>
-          <w:szCs w:val="22"/>
-        </w:rPr>
-        <w:t>freeze_support</w:t>
-      </w:r>
-      <w:proofErr w:type="spellEnd"/>
-      <w:r>
-        <w:rPr>
-          <w:rFonts w:ascii="Arial" w:hAnsi="Arial" w:cs="Arial"/>
-          <w:sz w:val="22"/>
-          <w:szCs w:val="22"/>
-        </w:rPr>
-        <w:t>()  # Needed on Windows</w:t>
+        <w:t xml:space="preserve">    from multiprocessing import freeze_support</w:t>
+      </w:r>
+    </w:p>
+    <w:p>
+      <w:pPr>
+        <w:rPr>
+          <w:rFonts w:ascii="Arial" w:hAnsi="Arial" w:cs="Arial"/>
+          <w:sz w:val="22"/>
+          <w:szCs w:val="22"/>
+        </w:rPr>
+      </w:pPr>
+      <w:r>
+        <w:rPr>
+          <w:rFonts w:ascii="Arial" w:hAnsi="Arial" w:cs="Arial"/>
+          <w:sz w:val="22"/>
+          <w:szCs w:val="22"/>
+        </w:rPr>
+        <w:t xml:space="preserve">    freeze_support()  # Needed on Windows</w:t>
       </w:r>
     </w:p>
     <w:p>
@@ -6239,25 +4320,7 @@
                 <w:sz w:val="22"/>
                 <w:szCs w:val="22"/>
               </w:rPr>
-              <w:t xml:space="preserve">Use </w:t>
-            </w:r>
-            <w:proofErr w:type="spellStart"/>
-            <w:r>
-              <w:rPr>
-                <w:rFonts w:ascii="Arial" w:hAnsi="Arial" w:cs="Arial"/>
-                <w:sz w:val="22"/>
-                <w:szCs w:val="22"/>
-              </w:rPr>
-              <w:t>stop_event</w:t>
-            </w:r>
-            <w:proofErr w:type="spellEnd"/>
-            <w:r>
-              <w:rPr>
-                <w:rFonts w:ascii="Arial" w:hAnsi="Arial" w:cs="Arial"/>
-                <w:sz w:val="22"/>
-                <w:szCs w:val="22"/>
-              </w:rPr>
-              <w:t xml:space="preserve"> to </w:t>
+              <w:t xml:space="preserve">Use stop_event to </w:t>
             </w:r>
             <w:r>
               <w:rPr>
@@ -6410,7 +4473,7 @@
           <w:szCs w:val="22"/>
         </w:rPr>
         <w:pict w14:anchorId="156BC639">
-          <v:rect id="_x0000_i1076" style="width:0;height:1.5pt" o:hralign="center" o:hrstd="t" o:hr="t" fillcolor="#a0a0a0" stroked="f"/>
+          <v:rect id="_x0000_i1027" style="width:0;height:1.5pt" o:hralign="center" o:hrstd="t" o:hr="t" fillcolor="#a0a0a0" stroked="f"/>
         </w:pict>
       </w:r>
     </w:p>
@@ -6541,25 +4604,7 @@
           <w:sz w:val="22"/>
           <w:szCs w:val="22"/>
         </w:rPr>
-        <w:t xml:space="preserve">You can catch </w:t>
-      </w:r>
-      <w:proofErr w:type="spellStart"/>
-      <w:r>
-        <w:rPr>
-          <w:rFonts w:ascii="Arial" w:hAnsi="Arial" w:cs="Arial"/>
-          <w:sz w:val="22"/>
-          <w:szCs w:val="22"/>
-        </w:rPr>
-        <w:t>KeyboardInterrupt</w:t>
-      </w:r>
-      <w:proofErr w:type="spellEnd"/>
-      <w:r>
-        <w:rPr>
-          <w:rFonts w:ascii="Arial" w:hAnsi="Arial" w:cs="Arial"/>
-          <w:sz w:val="22"/>
-          <w:szCs w:val="22"/>
-        </w:rPr>
-        <w:t xml:space="preserve"> and </w:t>
+        <w:t xml:space="preserve">You can catch KeyboardInterrupt and </w:t>
       </w:r>
       <w:r>
         <w:rPr>
@@ -6623,7 +4668,6 @@
           <w:szCs w:val="22"/>
         </w:rPr>
       </w:pPr>
-      <w:proofErr w:type="spellStart"/>
       <w:r>
         <w:rPr>
           <w:rFonts w:ascii="Arial" w:hAnsi="Arial" w:cs="Arial"/>
@@ -6632,18 +4676,7 @@
           <w:sz w:val="22"/>
           <w:szCs w:val="22"/>
         </w:rPr>
-        <w:t>stop_event</w:t>
-      </w:r>
-      <w:proofErr w:type="spellEnd"/>
-      <w:r>
-        <w:rPr>
-          <w:rFonts w:ascii="Arial" w:hAnsi="Arial" w:cs="Arial"/>
-          <w:b/>
-          <w:bCs/>
-          <w:sz w:val="22"/>
-          <w:szCs w:val="22"/>
-        </w:rPr>
-        <w:t>:</w:t>
+        <w:t>stop_event:</w:t>
       </w:r>
       <w:r>
         <w:rPr>
@@ -6700,25 +4733,7 @@
           <w:sz w:val="22"/>
           <w:szCs w:val="22"/>
         </w:rPr>
-        <w:t xml:space="preserve"> Ensures that </w:t>
-      </w:r>
-      <w:proofErr w:type="spellStart"/>
-      <w:r>
-        <w:rPr>
-          <w:rFonts w:ascii="Arial" w:hAnsi="Arial" w:cs="Arial"/>
-          <w:sz w:val="22"/>
-          <w:szCs w:val="22"/>
-        </w:rPr>
-        <w:t>shared_state</w:t>
-      </w:r>
-      <w:proofErr w:type="spellEnd"/>
-      <w:r>
-        <w:rPr>
-          <w:rFonts w:ascii="Arial" w:hAnsi="Arial" w:cs="Arial"/>
-          <w:sz w:val="22"/>
-          <w:szCs w:val="22"/>
-        </w:rPr>
-        <w:t xml:space="preserve"> updates are </w:t>
+        <w:t xml:space="preserve"> Ensures that shared_state updates are </w:t>
       </w:r>
       <w:r>
         <w:rPr>
@@ -6751,7 +4766,6 @@
           <w:szCs w:val="22"/>
         </w:rPr>
       </w:pPr>
-      <w:proofErr w:type="spellStart"/>
       <w:r>
         <w:rPr>
           <w:rFonts w:ascii="Arial" w:hAnsi="Arial" w:cs="Arial"/>
@@ -6760,18 +4774,7 @@
           <w:sz w:val="22"/>
           <w:szCs w:val="22"/>
         </w:rPr>
-        <w:t>temp_queue</w:t>
-      </w:r>
-      <w:proofErr w:type="spellEnd"/>
-      <w:r>
-        <w:rPr>
-          <w:rFonts w:ascii="Arial" w:hAnsi="Arial" w:cs="Arial"/>
-          <w:b/>
-          <w:bCs/>
-          <w:sz w:val="22"/>
-          <w:szCs w:val="22"/>
-        </w:rPr>
-        <w:t>:</w:t>
+        <w:t>temp_queue:</w:t>
       </w:r>
       <w:r>
         <w:rPr>
@@ -6812,7 +4815,6 @@
           <w:szCs w:val="22"/>
         </w:rPr>
       </w:pPr>
-      <w:proofErr w:type="spellStart"/>
       <w:r>
         <w:rPr>
           <w:rFonts w:ascii="Arial" w:hAnsi="Arial" w:cs="Arial"/>
@@ -6821,9 +4823,16 @@
           <w:sz w:val="22"/>
           <w:szCs w:val="22"/>
         </w:rPr>
-        <w:t>ChannelMonitor</w:t>
-      </w:r>
-      <w:proofErr w:type="spellEnd"/>
+        <w:t>ChannelMonitor:</w:t>
+      </w:r>
+      <w:r>
+        <w:rPr>
+          <w:rFonts w:ascii="Arial" w:hAnsi="Arial" w:cs="Arial"/>
+          <w:sz w:val="22"/>
+          <w:szCs w:val="22"/>
+        </w:rPr>
+        <w:t xml:space="preserve"> Each channel is a </w:t>
+      </w:r>
       <w:r>
         <w:rPr>
           <w:rFonts w:ascii="Arial" w:hAnsi="Arial" w:cs="Arial"/>
@@ -6832,24 +4841,6 @@
           <w:sz w:val="22"/>
           <w:szCs w:val="22"/>
         </w:rPr>
-        <w:t>:</w:t>
-      </w:r>
-      <w:r>
-        <w:rPr>
-          <w:rFonts w:ascii="Arial" w:hAnsi="Arial" w:cs="Arial"/>
-          <w:sz w:val="22"/>
-          <w:szCs w:val="22"/>
-        </w:rPr>
-        <w:t xml:space="preserve"> Each channel is a </w:t>
-      </w:r>
-      <w:r>
-        <w:rPr>
-          <w:rFonts w:ascii="Arial" w:hAnsi="Arial" w:cs="Arial"/>
-          <w:b/>
-          <w:bCs/>
-          <w:sz w:val="22"/>
-          <w:szCs w:val="22"/>
-        </w:rPr>
         <w:t>separate process</w:t>
       </w:r>
       <w:r>
@@ -6909,25 +4900,7 @@
           <w:sz w:val="22"/>
           <w:szCs w:val="22"/>
         </w:rPr>
-        <w:t xml:space="preserve">│                    </w:t>
-      </w:r>
-      <w:proofErr w:type="spellStart"/>
-      <w:r>
-        <w:rPr>
-          <w:rFonts w:ascii="Arial" w:hAnsi="Arial" w:cs="Arial"/>
-          <w:sz w:val="22"/>
-          <w:szCs w:val="22"/>
-        </w:rPr>
-        <w:t>TCUMasterProcess</w:t>
-      </w:r>
-      <w:proofErr w:type="spellEnd"/>
-      <w:r>
-        <w:rPr>
-          <w:rFonts w:ascii="Arial" w:hAnsi="Arial" w:cs="Arial"/>
-          <w:sz w:val="22"/>
-          <w:szCs w:val="22"/>
-        </w:rPr>
-        <w:t xml:space="preserve">                    │</w:t>
+        <w:t>│                    TCUMasterProcess                    │</w:t>
       </w:r>
     </w:p>
     <w:p>
@@ -6978,166 +4951,58 @@
           <w:sz w:val="22"/>
           <w:szCs w:val="22"/>
         </w:rPr>
-        <w:t>│ │ - Manager().</w:t>
-      </w:r>
-      <w:proofErr w:type="spellStart"/>
-      <w:r>
-        <w:rPr>
-          <w:rFonts w:ascii="Arial" w:hAnsi="Arial" w:cs="Arial"/>
-          <w:sz w:val="22"/>
-          <w:szCs w:val="22"/>
-        </w:rPr>
-        <w:t>dict</w:t>
-      </w:r>
-      <w:proofErr w:type="spellEnd"/>
-      <w:r>
-        <w:rPr>
-          <w:rFonts w:ascii="Arial" w:hAnsi="Arial" w:cs="Arial"/>
-          <w:sz w:val="22"/>
-          <w:szCs w:val="22"/>
-        </w:rPr>
-        <w:t>()   [</w:t>
-      </w:r>
-      <w:proofErr w:type="spellStart"/>
-      <w:r>
-        <w:rPr>
-          <w:rFonts w:ascii="Arial" w:hAnsi="Arial" w:cs="Arial"/>
-          <w:sz w:val="22"/>
-          <w:szCs w:val="22"/>
-        </w:rPr>
-        <w:t>shared_state</w:t>
-      </w:r>
-      <w:proofErr w:type="spellEnd"/>
-      <w:r>
-        <w:rPr>
-          <w:rFonts w:ascii="Arial" w:hAnsi="Arial" w:cs="Arial"/>
-          <w:sz w:val="22"/>
-          <w:szCs w:val="22"/>
-        </w:rPr>
-        <w:t>]                │ │</w:t>
-      </w:r>
-    </w:p>
-    <w:p>
-      <w:pPr>
-        <w:rPr>
-          <w:rFonts w:ascii="Arial" w:hAnsi="Arial" w:cs="Arial"/>
-          <w:sz w:val="22"/>
-          <w:szCs w:val="22"/>
-        </w:rPr>
-      </w:pPr>
-      <w:r>
-        <w:rPr>
-          <w:rFonts w:ascii="Arial" w:hAnsi="Arial" w:cs="Arial"/>
-          <w:sz w:val="22"/>
-          <w:szCs w:val="22"/>
-        </w:rPr>
-        <w:t>│ │ - Manager().Queue()  [</w:t>
-      </w:r>
-      <w:proofErr w:type="spellStart"/>
-      <w:r>
-        <w:rPr>
-          <w:rFonts w:ascii="Arial" w:hAnsi="Arial" w:cs="Arial"/>
-          <w:sz w:val="22"/>
-          <w:szCs w:val="22"/>
-        </w:rPr>
-        <w:t>temp_queue</w:t>
-      </w:r>
-      <w:proofErr w:type="spellEnd"/>
-      <w:r>
-        <w:rPr>
-          <w:rFonts w:ascii="Arial" w:hAnsi="Arial" w:cs="Arial"/>
-          <w:sz w:val="22"/>
-          <w:szCs w:val="22"/>
-        </w:rPr>
-        <w:t>]                  │ │</w:t>
-      </w:r>
-    </w:p>
-    <w:p>
-      <w:pPr>
-        <w:rPr>
-          <w:rFonts w:ascii="Arial" w:hAnsi="Arial" w:cs="Arial"/>
-          <w:sz w:val="22"/>
-          <w:szCs w:val="22"/>
-        </w:rPr>
-      </w:pPr>
-      <w:r>
-        <w:rPr>
-          <w:rFonts w:ascii="Arial" w:hAnsi="Arial" w:cs="Arial"/>
-          <w:sz w:val="22"/>
-          <w:szCs w:val="22"/>
-        </w:rPr>
-        <w:t xml:space="preserve">│ │ - </w:t>
-      </w:r>
-      <w:proofErr w:type="spellStart"/>
-      <w:r>
-        <w:rPr>
-          <w:rFonts w:ascii="Arial" w:hAnsi="Arial" w:cs="Arial"/>
-          <w:sz w:val="22"/>
-          <w:szCs w:val="22"/>
-        </w:rPr>
-        <w:t>multiprocessing.Lock</w:t>
-      </w:r>
-      <w:proofErr w:type="spellEnd"/>
-      <w:r>
-        <w:rPr>
-          <w:rFonts w:ascii="Arial" w:hAnsi="Arial" w:cs="Arial"/>
-          <w:sz w:val="22"/>
-          <w:szCs w:val="22"/>
-        </w:rPr>
-        <w:t>()                            │ │</w:t>
-      </w:r>
-    </w:p>
-    <w:p>
-      <w:pPr>
-        <w:rPr>
-          <w:rFonts w:ascii="Arial" w:hAnsi="Arial" w:cs="Arial"/>
-          <w:sz w:val="22"/>
-          <w:szCs w:val="22"/>
-        </w:rPr>
-      </w:pPr>
-      <w:r>
-        <w:rPr>
-          <w:rFonts w:ascii="Arial" w:hAnsi="Arial" w:cs="Arial"/>
-          <w:sz w:val="22"/>
-          <w:szCs w:val="22"/>
-        </w:rPr>
-        <w:t xml:space="preserve">│ │ - </w:t>
-      </w:r>
-      <w:proofErr w:type="spellStart"/>
-      <w:r>
-        <w:rPr>
-          <w:rFonts w:ascii="Arial" w:hAnsi="Arial" w:cs="Arial"/>
-          <w:sz w:val="22"/>
-          <w:szCs w:val="22"/>
-        </w:rPr>
-        <w:t>multiprocessing.Event</w:t>
-      </w:r>
-      <w:proofErr w:type="spellEnd"/>
-      <w:r>
-        <w:rPr>
-          <w:rFonts w:ascii="Arial" w:hAnsi="Arial" w:cs="Arial"/>
-          <w:sz w:val="22"/>
-          <w:szCs w:val="22"/>
-        </w:rPr>
-        <w:t>()  [</w:t>
-      </w:r>
-      <w:proofErr w:type="spellStart"/>
-      <w:r>
-        <w:rPr>
-          <w:rFonts w:ascii="Arial" w:hAnsi="Arial" w:cs="Arial"/>
-          <w:sz w:val="22"/>
-          <w:szCs w:val="22"/>
-        </w:rPr>
-        <w:t>stop_event</w:t>
-      </w:r>
-      <w:proofErr w:type="spellEnd"/>
-      <w:r>
-        <w:rPr>
-          <w:rFonts w:ascii="Arial" w:hAnsi="Arial" w:cs="Arial"/>
-          <w:sz w:val="22"/>
-          <w:szCs w:val="22"/>
-        </w:rPr>
-        <w:t>]            │ │</w:t>
+        <w:t>│ │ - Manager().dict()   [shared_state]                │ │</w:t>
+      </w:r>
+    </w:p>
+    <w:p>
+      <w:pPr>
+        <w:rPr>
+          <w:rFonts w:ascii="Arial" w:hAnsi="Arial" w:cs="Arial"/>
+          <w:sz w:val="22"/>
+          <w:szCs w:val="22"/>
+        </w:rPr>
+      </w:pPr>
+      <w:r>
+        <w:rPr>
+          <w:rFonts w:ascii="Arial" w:hAnsi="Arial" w:cs="Arial"/>
+          <w:sz w:val="22"/>
+          <w:szCs w:val="22"/>
+        </w:rPr>
+        <w:t>│ │ - Manager().Queue()  [temp_queue]                  │ │</w:t>
+      </w:r>
+    </w:p>
+    <w:p>
+      <w:pPr>
+        <w:rPr>
+          <w:rFonts w:ascii="Arial" w:hAnsi="Arial" w:cs="Arial"/>
+          <w:sz w:val="22"/>
+          <w:szCs w:val="22"/>
+        </w:rPr>
+      </w:pPr>
+      <w:r>
+        <w:rPr>
+          <w:rFonts w:ascii="Arial" w:hAnsi="Arial" w:cs="Arial"/>
+          <w:sz w:val="22"/>
+          <w:szCs w:val="22"/>
+        </w:rPr>
+        <w:t>│ │ - multiprocessing.Lock()                            │ │</w:t>
+      </w:r>
+    </w:p>
+    <w:p>
+      <w:pPr>
+        <w:rPr>
+          <w:rFonts w:ascii="Arial" w:hAnsi="Arial" w:cs="Arial"/>
+          <w:sz w:val="22"/>
+          <w:szCs w:val="22"/>
+        </w:rPr>
+      </w:pPr>
+      <w:r>
+        <w:rPr>
+          <w:rFonts w:ascii="Arial" w:hAnsi="Arial" w:cs="Arial"/>
+          <w:sz w:val="22"/>
+          <w:szCs w:val="22"/>
+        </w:rPr>
+        <w:t>│ │ - multiprocessing.Event()  [stop_event]            │ │</w:t>
       </w:r>
     </w:p>
     <w:p>
@@ -7205,43 +5070,7 @@
           <w:sz w:val="22"/>
           <w:szCs w:val="22"/>
         </w:rPr>
-        <w:t xml:space="preserve">│ │  </w:t>
-      </w:r>
-      <w:proofErr w:type="spellStart"/>
-      <w:r>
-        <w:rPr>
-          <w:rFonts w:ascii="Arial" w:hAnsi="Arial" w:cs="Arial"/>
-          <w:sz w:val="22"/>
-          <w:szCs w:val="22"/>
-        </w:rPr>
-        <w:t>ChannelMonitor</w:t>
-      </w:r>
-      <w:proofErr w:type="spellEnd"/>
-      <w:r>
-        <w:rPr>
-          <w:rFonts w:ascii="Arial" w:hAnsi="Arial" w:cs="Arial"/>
-          <w:sz w:val="22"/>
-          <w:szCs w:val="22"/>
-        </w:rPr>
-        <w:t xml:space="preserve"> 1   │  </w:t>
-      </w:r>
-      <w:proofErr w:type="spellStart"/>
-      <w:r>
-        <w:rPr>
-          <w:rFonts w:ascii="Arial" w:hAnsi="Arial" w:cs="Arial"/>
-          <w:sz w:val="22"/>
-          <w:szCs w:val="22"/>
-        </w:rPr>
-        <w:t>ChannelMonitor</w:t>
-      </w:r>
-      <w:proofErr w:type="spellEnd"/>
-      <w:r>
-        <w:rPr>
-          <w:rFonts w:ascii="Arial" w:hAnsi="Arial" w:cs="Arial"/>
-          <w:sz w:val="22"/>
-          <w:szCs w:val="22"/>
-        </w:rPr>
-        <w:t xml:space="preserve"> 2   │ ...     ││</w:t>
+        <w:t>│ │  ChannelMonitor 1   │  ChannelMonitor 2   │ ...     ││</w:t>
       </w:r>
     </w:p>
     <w:p>
@@ -7395,25 +5224,7 @@
           <w:sz w:val="22"/>
           <w:szCs w:val="22"/>
         </w:rPr>
-        <w:t xml:space="preserve">│ │ - Check </w:t>
-      </w:r>
-      <w:proofErr w:type="spellStart"/>
-      <w:r>
-        <w:rPr>
-          <w:rFonts w:ascii="Arial" w:hAnsi="Arial" w:cs="Arial"/>
-          <w:sz w:val="22"/>
-          <w:szCs w:val="22"/>
-        </w:rPr>
-        <w:t>stop_event</w:t>
-      </w:r>
-      <w:proofErr w:type="spellEnd"/>
-      <w:r>
-        <w:rPr>
-          <w:rFonts w:ascii="Arial" w:hAnsi="Arial" w:cs="Arial"/>
-          <w:sz w:val="22"/>
-          <w:szCs w:val="22"/>
-        </w:rPr>
-        <w:t xml:space="preserve"> ─┴───────────────┬─────┘         ││</w:t>
+        <w:t>│ │ - Check stop_event ─┴───────────────┬─────┘         ││</w:t>
       </w:r>
     </w:p>
     <w:p>
@@ -7549,25 +5360,7 @@
           <w:sz w:val="22"/>
           <w:szCs w:val="22"/>
         </w:rPr>
-        <w:t xml:space="preserve">│    • </w:t>
-      </w:r>
-      <w:proofErr w:type="spellStart"/>
-      <w:r>
-        <w:rPr>
-          <w:rFonts w:ascii="Arial" w:hAnsi="Arial" w:cs="Arial"/>
-          <w:sz w:val="22"/>
-          <w:szCs w:val="22"/>
-        </w:rPr>
-        <w:t>stop_event.set</w:t>
-      </w:r>
-      <w:proofErr w:type="spellEnd"/>
-      <w:r>
-        <w:rPr>
-          <w:rFonts w:ascii="Arial" w:hAnsi="Arial" w:cs="Arial"/>
-          <w:sz w:val="22"/>
-          <w:szCs w:val="22"/>
-        </w:rPr>
-        <w:t>()  ───</w:t>
+        <w:t>│    • stop_event.set()  ───</w:t>
       </w:r>
       <w:r>
         <w:rPr>
@@ -7600,60 +5393,24 @@
           <w:sz w:val="22"/>
           <w:szCs w:val="22"/>
         </w:rPr>
-        <w:t xml:space="preserve">│    • join() all </w:t>
-      </w:r>
-      <w:proofErr w:type="spellStart"/>
-      <w:r>
-        <w:rPr>
-          <w:rFonts w:ascii="Arial" w:hAnsi="Arial" w:cs="Arial"/>
-          <w:sz w:val="22"/>
-          <w:szCs w:val="22"/>
-        </w:rPr>
-        <w:t>ChannelMonitors</w:t>
-      </w:r>
-      <w:proofErr w:type="spellEnd"/>
-      <w:r>
-        <w:rPr>
-          <w:rFonts w:ascii="Arial" w:hAnsi="Arial" w:cs="Arial"/>
-          <w:sz w:val="22"/>
-          <w:szCs w:val="22"/>
-        </w:rPr>
-        <w:t xml:space="preserve">                         │</w:t>
-      </w:r>
-    </w:p>
-    <w:p>
-      <w:pPr>
-        <w:rPr>
-          <w:rFonts w:ascii="Arial" w:hAnsi="Arial" w:cs="Arial"/>
-          <w:sz w:val="22"/>
-          <w:szCs w:val="22"/>
-        </w:rPr>
-      </w:pPr>
-      <w:r>
-        <w:rPr>
-          <w:rFonts w:ascii="Arial" w:hAnsi="Arial" w:cs="Arial"/>
-          <w:sz w:val="22"/>
-          <w:szCs w:val="22"/>
-        </w:rPr>
-        <w:t xml:space="preserve">│    • process remaining data from </w:t>
-      </w:r>
-      <w:proofErr w:type="spellStart"/>
-      <w:r>
-        <w:rPr>
-          <w:rFonts w:ascii="Arial" w:hAnsi="Arial" w:cs="Arial"/>
-          <w:sz w:val="22"/>
-          <w:szCs w:val="22"/>
-        </w:rPr>
-        <w:t>temp_queue</w:t>
-      </w:r>
-      <w:proofErr w:type="spellEnd"/>
-      <w:r>
-        <w:rPr>
-          <w:rFonts w:ascii="Arial" w:hAnsi="Arial" w:cs="Arial"/>
-          <w:sz w:val="22"/>
-          <w:szCs w:val="22"/>
-        </w:rPr>
-        <w:t xml:space="preserve">             │</w:t>
+        <w:t>│    • join() all ChannelMonitors                         │</w:t>
+      </w:r>
+    </w:p>
+    <w:p>
+      <w:pPr>
+        <w:rPr>
+          <w:rFonts w:ascii="Arial" w:hAnsi="Arial" w:cs="Arial"/>
+          <w:sz w:val="22"/>
+          <w:szCs w:val="22"/>
+        </w:rPr>
+      </w:pPr>
+      <w:r>
+        <w:rPr>
+          <w:rFonts w:ascii="Arial" w:hAnsi="Arial" w:cs="Arial"/>
+          <w:sz w:val="22"/>
+          <w:szCs w:val="22"/>
+        </w:rPr>
+        <w:t>│    • process remaining data from temp_queue             │</w:t>
       </w:r>
     </w:p>
     <w:tbl>
@@ -7667,12 +5424,6 @@
         <w:gridCol w:w="8892"/>
       </w:tblGrid>
       <w:tr>
-        <w:tblPrEx>
-          <w:tblCellMar>
-            <w:top w:w="0" w:type="dxa"/>
-            <w:bottom w:w="0" w:type="dxa"/>
-          </w:tblCellMar>
-        </w:tblPrEx>
         <w:tc>
           <w:tcPr>
             <w:tcW w:w="8892" w:type="dxa"/>
@@ -7704,6 +5455,78 @@
           <w:szCs w:val="22"/>
         </w:rPr>
         <w:t>//=============================================================================</w:t>
+      </w:r>
+    </w:p>
+    <w:p>
+      <w:pPr>
+        <w:rPr>
+          <w:rFonts w:ascii="Arial" w:hAnsi="Arial" w:cs="Arial"/>
+          <w:sz w:val="22"/>
+          <w:szCs w:val="22"/>
+        </w:rPr>
+      </w:pPr>
+    </w:p>
+    <w:p>
+      <w:pPr>
+        <w:rPr>
+          <w:rFonts w:ascii="Arial" w:hAnsi="Arial" w:cs="Arial"/>
+          <w:sz w:val="22"/>
+          <w:szCs w:val="22"/>
+        </w:rPr>
+      </w:pPr>
+      <w:r>
+        <w:rPr>
+          <w:noProof/>
+        </w:rPr>
+        <w:lastRenderedPageBreak/>
+        <w:drawing>
+          <wp:inline distT="0" distB="0" distL="0" distR="0" wp14:anchorId="25B2CCC8" wp14:editId="6B43B7EA">
+            <wp:extent cx="5715000" cy="5715000"/>
+            <wp:effectExtent l="0" t="0" r="0" b="0"/>
+            <wp:docPr id="443185898" name="Picture 1"/>
+            <wp:cNvGraphicFramePr>
+              <a:graphicFrameLocks xmlns:a="http://schemas.openxmlformats.org/drawingml/2006/main" noChangeAspect="1"/>
+            </wp:cNvGraphicFramePr>
+            <a:graphic xmlns:a="http://schemas.openxmlformats.org/drawingml/2006/main">
+              <a:graphicData uri="http://schemas.openxmlformats.org/drawingml/2006/picture">
+                <pic:pic xmlns:pic="http://schemas.openxmlformats.org/drawingml/2006/picture">
+                  <pic:nvPicPr>
+                    <pic:cNvPr id="0" name="Picture 4"/>
+                    <pic:cNvPicPr>
+                      <a:picLocks noChangeAspect="1" noChangeArrowheads="1"/>
+                    </pic:cNvPicPr>
+                  </pic:nvPicPr>
+                  <pic:blipFill>
+                    <a:blip r:embed="rId6">
+                      <a:extLst>
+                        <a:ext uri="{28A0092B-C50C-407E-A947-70E740481C1C}">
+                          <a14:useLocalDpi xmlns:a14="http://schemas.microsoft.com/office/drawing/2010/main" val="0"/>
+                        </a:ext>
+                      </a:extLst>
+                    </a:blip>
+                    <a:srcRect/>
+                    <a:stretch>
+                      <a:fillRect/>
+                    </a:stretch>
+                  </pic:blipFill>
+                  <pic:spPr bwMode="auto">
+                    <a:xfrm>
+                      <a:off x="0" y="0"/>
+                      <a:ext cx="5715000" cy="5715000"/>
+                    </a:xfrm>
+                    <a:prstGeom prst="rect">
+                      <a:avLst/>
+                    </a:prstGeom>
+                    <a:noFill/>
+                    <a:ln>
+                      <a:noFill/>
+                    </a:ln>
+                  </pic:spPr>
+                </pic:pic>
+              </a:graphicData>
+            </a:graphic>
+          </wp:inline>
+        </w:drawing>
       </w:r>
     </w:p>
     <w:sectPr>
@@ -9496,6 +7319,7 @@
   <w:style w:type="character" w:default="1" w:styleId="DefaultParagraphFont">
     <w:name w:val="Default Paragraph Font"/>
     <w:uiPriority w:val="1"/>
+    <w:semiHidden/>
     <w:unhideWhenUsed/>
   </w:style>
   <w:style w:type="table" w:default="1" w:styleId="TableNormal">

</xml_diff>